<commit_message>
I have Made Changes By adding SSD for the View Sales Report
</commit_message>
<xml_diff>
--- a/OOSE Proposal Final.docx
+++ b/OOSE Proposal Final.docx
@@ -1,6 +1,6 @@
 
 <file path=word/document.xml><?xml version="1.0" encoding="utf-8"?>
-<w:document xmlns:wpc="http://schemas.microsoft.com/office/word/2010/wordprocessingCanvas" xmlns:cx="http://schemas.microsoft.com/office/drawing/2014/chartex" xmlns:cx1="http://schemas.microsoft.com/office/drawing/2015/9/8/chartex" xmlns:cx2="http://schemas.microsoft.com/office/drawing/2015/10/21/chartex" xmlns:cx3="http://schemas.microsoft.com/office/drawing/2016/5/9/chartex" xmlns:cx4="http://schemas.microsoft.com/office/drawing/2016/5/10/chartex" xmlns:cx5="http://schemas.microsoft.com/office/drawing/2016/5/11/chartex" xmlns:cx6="http://schemas.microsoft.com/office/drawing/2016/5/12/chartex" xmlns:cx7="http://schemas.microsoft.com/office/drawing/2016/5/13/chartex" xmlns:cx8="http://schemas.microsoft.com/office/drawing/2016/5/14/chartex" xmlns:mc="http://schemas.openxmlformats.org/markup-compatibility/2006" xmlns:aink="http://schemas.microsoft.com/office/drawing/2016/ink" xmlns:am3d="http://schemas.microsoft.com/office/drawing/2017/model3d" xmlns:o="urn:schemas-microsoft-com:office:office" xmlns:oel="http://schemas.microsoft.com/office/2019/extlst" xmlns:r="http://schemas.openxmlformats.org/officeDocument/2006/relationships" xmlns:m="http://schemas.openxmlformats.org/officeDocument/2006/math" xmlns:v="urn:schemas-microsoft-com:vml" xmlns:wp14="http://schemas.microsoft.com/office/word/2010/wordprocessingDrawing" xmlns:wp="http://schemas.openxmlformats.org/drawingml/2006/wordprocessingDrawing" xmlns:w10="urn:schemas-microsoft-com:office:word" xmlns:w="http://schemas.openxmlformats.org/wordprocessingml/2006/main" xmlns:w14="http://schemas.microsoft.com/office/word/2010/wordml" xmlns:w15="http://schemas.microsoft.com/office/word/2012/wordml" xmlns:w16cex="http://schemas.microsoft.com/office/word/2018/wordml/cex" xmlns:w16cid="http://schemas.microsoft.com/office/word/2016/wordml/cid" xmlns:w16="http://schemas.microsoft.com/office/word/2018/wordml" xmlns:w16sdtdh="http://schemas.microsoft.com/office/word/2020/wordml/sdtdatahash" xmlns:w16se="http://schemas.microsoft.com/office/word/2015/wordml/symex" xmlns:wpg="http://schemas.microsoft.com/office/word/2010/wordprocessingGroup" xmlns:wpi="http://schemas.microsoft.com/office/word/2010/wordprocessingInk" xmlns:wne="http://schemas.microsoft.com/office/word/2006/wordml" xmlns:wps="http://schemas.microsoft.com/office/word/2010/wordprocessingShape" mc:Ignorable="w14 w15 w16se w16cid w16 w16cex w16sdtdh wp14">
+<w:document xmlns:wpc="http://schemas.microsoft.com/office/word/2010/wordprocessingCanvas" xmlns:cx="http://schemas.microsoft.com/office/drawing/2014/chartex" xmlns:mc="http://schemas.openxmlformats.org/markup-compatibility/2006" xmlns:o="urn:schemas-microsoft-com:office:office" xmlns:r="http://schemas.openxmlformats.org/officeDocument/2006/relationships" xmlns:m="http://schemas.openxmlformats.org/officeDocument/2006/math" xmlns:v="urn:schemas-microsoft-com:vml" xmlns:wp14="http://schemas.microsoft.com/office/word/2010/wordprocessingDrawing" xmlns:wp="http://schemas.openxmlformats.org/drawingml/2006/wordprocessingDrawing" xmlns:w10="urn:schemas-microsoft-com:office:word" xmlns:w="http://schemas.openxmlformats.org/wordprocessingml/2006/main" xmlns:w14="http://schemas.microsoft.com/office/word/2010/wordml" xmlns:w15="http://schemas.microsoft.com/office/word/2012/wordml" xmlns:w16se="http://schemas.microsoft.com/office/word/2015/wordml/symex" xmlns:wpg="http://schemas.microsoft.com/office/word/2010/wordprocessingGroup" xmlns:wpi="http://schemas.microsoft.com/office/word/2010/wordprocessingInk" xmlns:wne="http://schemas.microsoft.com/office/word/2006/wordml" xmlns:wps="http://schemas.microsoft.com/office/word/2010/wordprocessingShape" mc:Ignorable="w14 w15 w16se wp14">
   <w:body>
     <w:p>
       <w:pPr>
@@ -193,16 +193,7 @@
                       <w:sz w:val="28"/>
                       <w:szCs w:val="28"/>
                     </w:rPr>
-                    <w:t>Nabeel Ahmad (FA20-BSE-170)</w:t>
-                  </w:r>
-                  <w:r>
-                    <w:rPr>
-                      <w:rFonts w:ascii="Times New Roman" w:hAnsi="Times New Roman" w:cs="Times New Roman"/>
-                      <w:b/>
-                      <w:sz w:val="28"/>
-                      <w:szCs w:val="28"/>
-                    </w:rPr>
-                    <w:t xml:space="preserve"> Group Leader</w:t>
+                    <w:t>Nabeel Ahmad (FA20-BSE-170) Group Leader</w:t>
                   </w:r>
                 </w:p>
                 <w:p>
@@ -223,34 +214,7 @@
                       <w:sz w:val="28"/>
                       <w:szCs w:val="28"/>
                     </w:rPr>
-                    <w:t xml:space="preserve">Nabeel Javeed </w:t>
-                  </w:r>
-                  <w:r>
-                    <w:rPr>
-                      <w:rFonts w:ascii="Times New Roman" w:hAnsi="Times New Roman" w:cs="Times New Roman"/>
-                      <w:b/>
-                      <w:sz w:val="28"/>
-                      <w:szCs w:val="28"/>
-                    </w:rPr>
-                    <w:t>(FA20-BSE-</w:t>
-                  </w:r>
-                  <w:r>
-                    <w:rPr>
-                      <w:rFonts w:ascii="Times New Roman" w:hAnsi="Times New Roman" w:cs="Times New Roman"/>
-                      <w:b/>
-                      <w:sz w:val="28"/>
-                      <w:szCs w:val="28"/>
-                    </w:rPr>
-                    <w:t>061</w:t>
-                  </w:r>
-                  <w:r>
-                    <w:rPr>
-                      <w:rFonts w:ascii="Times New Roman" w:hAnsi="Times New Roman" w:cs="Times New Roman"/>
-                      <w:b/>
-                      <w:sz w:val="28"/>
-                      <w:szCs w:val="28"/>
-                    </w:rPr>
-                    <w:t>)</w:t>
+                    <w:t>Nabeel Javeed (FA20-BSE-061)</w:t>
                   </w:r>
                 </w:p>
                 <w:p>
@@ -271,25 +235,7 @@
                       <w:sz w:val="28"/>
                       <w:szCs w:val="28"/>
                     </w:rPr>
-                    <w:t>Fahad Farman (FA20-BSE-</w:t>
-                  </w:r>
-                  <w:r>
-                    <w:rPr>
-                      <w:rFonts w:ascii="Times New Roman" w:hAnsi="Times New Roman" w:cs="Times New Roman"/>
-                      <w:b/>
-                      <w:sz w:val="28"/>
-                      <w:szCs w:val="28"/>
-                    </w:rPr>
-                    <w:t>044</w:t>
-                  </w:r>
-                  <w:r>
-                    <w:rPr>
-                      <w:rFonts w:ascii="Times New Roman" w:hAnsi="Times New Roman" w:cs="Times New Roman"/>
-                      <w:b/>
-                      <w:sz w:val="28"/>
-                      <w:szCs w:val="28"/>
-                    </w:rPr>
-                    <w:t>)</w:t>
+                    <w:t>Fahad Farman (FA20-BSE-044)</w:t>
                   </w:r>
                 </w:p>
                 <w:p>
@@ -310,25 +256,7 @@
                       <w:sz w:val="28"/>
                       <w:szCs w:val="28"/>
                     </w:rPr>
-                    <w:t>Ali Sher Khan (FA20-BSE-</w:t>
-                  </w:r>
-                  <w:r>
-                    <w:rPr>
-                      <w:rFonts w:ascii="Times New Roman" w:hAnsi="Times New Roman" w:cs="Times New Roman"/>
-                      <w:b/>
-                      <w:sz w:val="28"/>
-                      <w:szCs w:val="28"/>
-                    </w:rPr>
-                    <w:t>078</w:t>
-                  </w:r>
-                  <w:r>
-                    <w:rPr>
-                      <w:rFonts w:ascii="Times New Roman" w:hAnsi="Times New Roman" w:cs="Times New Roman"/>
-                      <w:b/>
-                      <w:sz w:val="28"/>
-                      <w:szCs w:val="28"/>
-                    </w:rPr>
-                    <w:t>)</w:t>
+                    <w:t>Ali Sher Khan (FA20-BSE-078)</w:t>
                   </w:r>
                 </w:p>
                 <w:p>
@@ -349,25 +277,7 @@
                       <w:sz w:val="28"/>
                       <w:szCs w:val="28"/>
                     </w:rPr>
-                    <w:t>Yasin (FA20-BSE-</w:t>
-                  </w:r>
-                  <w:r>
-                    <w:rPr>
-                      <w:rFonts w:ascii="Times New Roman" w:hAnsi="Times New Roman" w:cs="Times New Roman"/>
-                      <w:b/>
-                      <w:sz w:val="28"/>
-                      <w:szCs w:val="28"/>
-                    </w:rPr>
-                    <w:t>172</w:t>
-                  </w:r>
-                  <w:r>
-                    <w:rPr>
-                      <w:rFonts w:ascii="Times New Roman" w:hAnsi="Times New Roman" w:cs="Times New Roman"/>
-                      <w:b/>
-                      <w:sz w:val="28"/>
-                      <w:szCs w:val="28"/>
-                    </w:rPr>
-                    <w:t>)</w:t>
+                    <w:t>Yasin (FA20-BSE-172)</w:t>
                   </w:r>
                 </w:p>
                 <w:p>
@@ -388,25 +298,7 @@
                       <w:sz w:val="28"/>
                       <w:szCs w:val="28"/>
                     </w:rPr>
-                    <w:t>Hassan Bin Abid (FA20-BSE-</w:t>
-                  </w:r>
-                  <w:r>
-                    <w:rPr>
-                      <w:rFonts w:ascii="Times New Roman" w:hAnsi="Times New Roman" w:cs="Times New Roman"/>
-                      <w:b/>
-                      <w:sz w:val="28"/>
-                      <w:szCs w:val="28"/>
-                    </w:rPr>
-                    <w:t>080</w:t>
-                  </w:r>
-                  <w:r>
-                    <w:rPr>
-                      <w:rFonts w:ascii="Times New Roman" w:hAnsi="Times New Roman" w:cs="Times New Roman"/>
-                      <w:b/>
-                      <w:sz w:val="28"/>
-                      <w:szCs w:val="28"/>
-                    </w:rPr>
-                    <w:t>)</w:t>
+                    <w:t>Hassan Bin Abid (FA20-BSE-080)</w:t>
                   </w:r>
                 </w:p>
                 <w:p>
@@ -427,25 +319,7 @@
                       <w:sz w:val="28"/>
                       <w:szCs w:val="28"/>
                     </w:rPr>
-                    <w:t>Ahmad Hussain (FA20-BSE-</w:t>
-                  </w:r>
-                  <w:r>
-                    <w:rPr>
-                      <w:rFonts w:ascii="Times New Roman" w:hAnsi="Times New Roman" w:cs="Times New Roman"/>
-                      <w:b/>
-                      <w:sz w:val="28"/>
-                      <w:szCs w:val="28"/>
-                    </w:rPr>
-                    <w:t>067</w:t>
-                  </w:r>
-                  <w:r>
-                    <w:rPr>
-                      <w:rFonts w:ascii="Times New Roman" w:hAnsi="Times New Roman" w:cs="Times New Roman"/>
-                      <w:b/>
-                      <w:sz w:val="28"/>
-                      <w:szCs w:val="28"/>
-                    </w:rPr>
-                    <w:t>)</w:t>
+                    <w:t>Ahmad Hussain (FA20-BSE-067)</w:t>
                   </w:r>
                 </w:p>
                 <w:p>
@@ -541,16 +415,7 @@
                       <w:sz w:val="28"/>
                       <w:szCs w:val="28"/>
                     </w:rPr>
-                    <w:t xml:space="preserve">Sir Mukhtiar </w:t>
-                  </w:r>
-                  <w:r>
-                    <w:rPr>
-                      <w:rFonts w:ascii="Times New Roman" w:hAnsi="Times New Roman" w:cs="Times New Roman"/>
-                      <w:b/>
-                      <w:sz w:val="28"/>
-                      <w:szCs w:val="28"/>
-                    </w:rPr>
-                    <w:t>Azmin</w:t>
+                    <w:t>Sir Mukhtiar Azmin</w:t>
                   </w:r>
                 </w:p>
                 <w:p>
@@ -789,6 +654,7 @@
       <w:r>
         <w:rPr>
           <w:noProof/>
+          <w:lang w:bidi="ar-SA"/>
         </w:rPr>
         <w:drawing>
           <wp:anchor distT="0" distB="0" distL="114300" distR="114300" simplePos="0" relativeHeight="251658240" behindDoc="0" locked="0" layoutInCell="1" allowOverlap="1" wp14:anchorId="6C389251" wp14:editId="26EF1549">
@@ -2055,7 +1921,7 @@
       <w:bookmarkEnd w:id="4"/>
       <w:bookmarkEnd w:id="5"/>
       <w:r>
-        <w:t xml:space="preserve"> make changes</w:t>
+        <w:t>:</w:t>
       </w:r>
     </w:p>
     <w:p>
@@ -3245,6 +3111,7 @@
       <w:r>
         <w:rPr>
           <w:noProof/>
+          <w:lang w:bidi="ar-SA"/>
         </w:rPr>
         <w:drawing>
           <wp:inline distT="0" distB="0" distL="0" distR="0" wp14:anchorId="5F54432C" wp14:editId="384F80A3">
@@ -3253,7 +3120,7 @@
             <wp:docPr id="2" name="Picture 2" descr="Use Case Diagram For FMS&#10;&#10;Description automatically generated">
               <a:extLst xmlns:a="http://schemas.openxmlformats.org/drawingml/2006/main">
                 <a:ext uri="{C183D7F6-B498-43B3-948B-1728B52AA6E4}">
-                  <adec:decorative xmlns:adec="http://schemas.microsoft.com/office/drawing/2017/decorative" val="0"/>
+                  <adec:decorative xmlns="" xmlns:cx1="http://schemas.microsoft.com/office/drawing/2015/9/8/chartex" xmlns:cx2="http://schemas.microsoft.com/office/drawing/2015/10/21/chartex" xmlns:cx3="http://schemas.microsoft.com/office/drawing/2016/5/9/chartex" xmlns:cx4="http://schemas.microsoft.com/office/drawing/2016/5/10/chartex" xmlns:cx5="http://schemas.microsoft.com/office/drawing/2016/5/11/chartex" xmlns:cx6="http://schemas.microsoft.com/office/drawing/2016/5/12/chartex" xmlns:cx7="http://schemas.microsoft.com/office/drawing/2016/5/13/chartex" xmlns:cx8="http://schemas.microsoft.com/office/drawing/2016/5/14/chartex" xmlns:aink="http://schemas.microsoft.com/office/drawing/2016/ink" xmlns:am3d="http://schemas.microsoft.com/office/drawing/2017/model3d" xmlns:o="urn:schemas-microsoft-com:office:office" xmlns:oel="http://schemas.microsoft.com/office/2019/extlst" xmlns:v="urn:schemas-microsoft-com:vml" xmlns:w10="urn:schemas-microsoft-com:office:word" xmlns:w="http://schemas.openxmlformats.org/wordprocessingml/2006/main" xmlns:w16cex="http://schemas.microsoft.com/office/word/2018/wordml/cex" xmlns:w16cid="http://schemas.microsoft.com/office/word/2016/wordml/cid" xmlns:w16="http://schemas.microsoft.com/office/word/2018/wordml" xmlns:w16sdtdh="http://schemas.microsoft.com/office/word/2020/wordml/sdtdatahash" xmlns:adec="http://schemas.microsoft.com/office/drawing/2017/decorative" val="0"/>
                 </a:ext>
               </a:extLst>
             </wp:docPr>
@@ -3267,7 +3134,7 @@
                     <pic:cNvPr id="2" name="Picture 2" descr="Use Case Diagram For FMS&#10;&#10;Description automatically generated">
                       <a:extLst>
                         <a:ext uri="{C183D7F6-B498-43B3-948B-1728B52AA6E4}">
-                          <adec:decorative xmlns:adec="http://schemas.microsoft.com/office/drawing/2017/decorative" val="0"/>
+                          <adec:decorative xmlns="" xmlns:cx1="http://schemas.microsoft.com/office/drawing/2015/9/8/chartex" xmlns:cx2="http://schemas.microsoft.com/office/drawing/2015/10/21/chartex" xmlns:cx3="http://schemas.microsoft.com/office/drawing/2016/5/9/chartex" xmlns:cx4="http://schemas.microsoft.com/office/drawing/2016/5/10/chartex" xmlns:cx5="http://schemas.microsoft.com/office/drawing/2016/5/11/chartex" xmlns:cx6="http://schemas.microsoft.com/office/drawing/2016/5/12/chartex" xmlns:cx7="http://schemas.microsoft.com/office/drawing/2016/5/13/chartex" xmlns:cx8="http://schemas.microsoft.com/office/drawing/2016/5/14/chartex" xmlns:aink="http://schemas.microsoft.com/office/drawing/2016/ink" xmlns:am3d="http://schemas.microsoft.com/office/drawing/2017/model3d" xmlns:o="urn:schemas-microsoft-com:office:office" xmlns:oel="http://schemas.microsoft.com/office/2019/extlst" xmlns:v="urn:schemas-microsoft-com:vml" xmlns:w10="urn:schemas-microsoft-com:office:word" xmlns:w="http://schemas.openxmlformats.org/wordprocessingml/2006/main" xmlns:w16cex="http://schemas.microsoft.com/office/word/2018/wordml/cex" xmlns:w16cid="http://schemas.microsoft.com/office/word/2016/wordml/cid" xmlns:w16="http://schemas.microsoft.com/office/word/2018/wordml" xmlns:w16sdtdh="http://schemas.microsoft.com/office/word/2020/wordml/sdtdatahash" xmlns:adec="http://schemas.microsoft.com/office/drawing/2017/decorative" val="0"/>
                         </a:ext>
                       </a:extLst>
                     </pic:cNvPr>
@@ -5476,6 +5343,7 @@
           <w:sz w:val="24"/>
           <w:szCs w:val="24"/>
         </w:rPr>
+        <w:lastRenderedPageBreak/>
         <w:t>Company</w:t>
       </w:r>
       <w:r>
@@ -5906,6 +5774,7 @@
         </w:numPr>
       </w:pPr>
       <w:r>
+        <w:lastRenderedPageBreak/>
         <w:t>Purchaser placed order through software in short time.</w:t>
       </w:r>
     </w:p>
@@ -6183,6 +6052,7 @@
           <w:bCs/>
           <w:color w:val="4F81BD" w:themeColor="accent1"/>
         </w:rPr>
+        <w:lastRenderedPageBreak/>
         <w:t>Use Case</w:t>
       </w:r>
       <w:r>
@@ -6638,7 +6508,9 @@
       <w:r>
         <w:rPr>
           <w:noProof/>
-        </w:rPr>
+          <w:lang w:bidi="ar-SA"/>
+        </w:rPr>
+        <w:lastRenderedPageBreak/>
         <w:drawing>
           <wp:anchor distT="0" distB="0" distL="114300" distR="114300" simplePos="0" relativeHeight="251668480" behindDoc="0" locked="0" layoutInCell="1" allowOverlap="1" wp14:anchorId="521D4B88" wp14:editId="04CEFEF6">
             <wp:simplePos x="0" y="0"/>
@@ -6875,6 +6747,7 @@
           <w:sz w:val="28"/>
           <w:szCs w:val="28"/>
         </w:rPr>
+        <w:lastRenderedPageBreak/>
         <w:t xml:space="preserve">Success Guarantee: </w:t>
       </w:r>
       <w:r>
@@ -7343,6 +7216,7 @@
           <w:sz w:val="28"/>
           <w:szCs w:val="28"/>
         </w:rPr>
+        <w:lastRenderedPageBreak/>
         <w:t>All the testing stages are done smoothly and swiftly and the end product is without any defects.</w:t>
       </w:r>
     </w:p>
@@ -7636,7 +7510,9 @@
       <w:r>
         <w:rPr>
           <w:noProof/>
-        </w:rPr>
+          <w:lang w:bidi="ar-SA"/>
+        </w:rPr>
+        <w:lastRenderedPageBreak/>
         <w:drawing>
           <wp:inline distT="0" distB="0" distL="0" distR="0" wp14:anchorId="122F7F9E" wp14:editId="433F8AB1">
             <wp:extent cx="5125085" cy="3905250"/>
@@ -7793,6 +7669,7 @@
         <w:rPr>
           <w:color w:val="000000" w:themeColor="text1"/>
         </w:rPr>
+        <w:lastRenderedPageBreak/>
         <w:t xml:space="preserve">order for the customer .Sales dealer fulfill the need of the client </w:t>
       </w:r>
     </w:p>
@@ -9012,6 +8889,7 @@
               <w:rPr>
                 <w:sz w:val="28"/>
               </w:rPr>
+              <w:lastRenderedPageBreak/>
               <w:t>Pre-Condition</w:t>
             </w:r>
           </w:p>
@@ -9816,6 +9694,7 @@
               <w:rPr>
                 <w:sz w:val="28"/>
               </w:rPr>
+              <w:lastRenderedPageBreak/>
               <w:t xml:space="preserve">After watching the  sales detail list   manger will start future panning </w:t>
             </w:r>
           </w:p>
@@ -9847,6 +9726,7 @@
               <w:rPr>
                 <w:sz w:val="28"/>
               </w:rPr>
+              <w:lastRenderedPageBreak/>
               <w:t>Alternate Flow</w:t>
             </w:r>
           </w:p>
@@ -10435,6 +10315,7 @@
                 <w:sz w:val="28"/>
                 <w:szCs w:val="28"/>
               </w:rPr>
+              <w:lastRenderedPageBreak/>
               <w:t>Use Case</w:t>
             </w:r>
           </w:p>
@@ -11259,6 +11140,7 @@
                 <w:sz w:val="28"/>
                 <w:szCs w:val="28"/>
               </w:rPr>
+              <w:lastRenderedPageBreak/>
               <w:t>Description</w:t>
             </w:r>
           </w:p>
@@ -11797,7 +11679,9 @@
           <w:noProof/>
           <w:sz w:val="36"/>
           <w:szCs w:val="24"/>
-        </w:rPr>
+          <w:lang w:bidi="ar-SA"/>
+        </w:rPr>
+        <w:lastRenderedPageBreak/>
         <w:drawing>
           <wp:inline distT="0" distB="0" distL="0" distR="0" wp14:anchorId="0885702B" wp14:editId="42980FCE">
             <wp:extent cx="5943600" cy="3497580"/>
@@ -11868,7 +11752,9 @@
       <w:r>
         <w:rPr>
           <w:noProof/>
-        </w:rPr>
+          <w:lang w:bidi="ar-SA"/>
+        </w:rPr>
+        <w:lastRenderedPageBreak/>
         <w:drawing>
           <wp:inline distT="0" distB="0" distL="0" distR="0" wp14:anchorId="1F70388F" wp14:editId="72E7E656">
             <wp:extent cx="5686425" cy="3810000"/>
@@ -11908,7 +11794,9 @@
       <w:r>
         <w:rPr>
           <w:noProof/>
-        </w:rPr>
+          <w:lang w:bidi="ar-SA"/>
+        </w:rPr>
+        <w:lastRenderedPageBreak/>
         <w:drawing>
           <wp:inline distT="0" distB="0" distL="0" distR="0" wp14:anchorId="77DA6939" wp14:editId="0A2F9A63">
             <wp:extent cx="5572903" cy="4772691"/>
@@ -11948,7 +11836,9 @@
       <w:r>
         <w:rPr>
           <w:noProof/>
-        </w:rPr>
+          <w:lang w:bidi="ar-SA"/>
+        </w:rPr>
+        <w:lastRenderedPageBreak/>
         <w:drawing>
           <wp:inline distT="0" distB="0" distL="0" distR="0" wp14:anchorId="0164EA78" wp14:editId="6C2CB20A">
             <wp:extent cx="5630061" cy="4658375"/>
@@ -12231,6 +12121,7 @@
           <w:sz w:val="28"/>
           <w:szCs w:val="28"/>
         </w:rPr>
+        <w:lastRenderedPageBreak/>
         <w:t>Check Availability of Raw material:</w:t>
       </w:r>
     </w:p>
@@ -12761,6 +12652,7 @@
       <w:r>
         <w:rPr>
           <w:noProof/>
+          <w:lang w:bidi="ar-SA"/>
         </w:rPr>
         <w:drawing>
           <wp:inline distT="0" distB="0" distL="0" distR="0" wp14:anchorId="3A54FE6E" wp14:editId="543FE088">
@@ -12838,7 +12730,9 @@
       <w:r>
         <w:rPr>
           <w:noProof/>
-        </w:rPr>
+          <w:lang w:bidi="ar-SA"/>
+        </w:rPr>
+        <w:lastRenderedPageBreak/>
         <w:drawing>
           <wp:inline distT="0" distB="0" distL="0" distR="0" wp14:anchorId="69B18B63" wp14:editId="09334BEB">
             <wp:extent cx="2735580" cy="1546860"/>
@@ -12915,6 +12809,7 @@
       <w:r>
         <w:rPr>
           <w:noProof/>
+          <w:lang w:bidi="ar-SA"/>
         </w:rPr>
         <w:drawing>
           <wp:inline distT="0" distB="0" distL="0" distR="0" wp14:anchorId="5B3D5577" wp14:editId="1BBB9394">
@@ -13004,6 +12899,7 @@
       <w:r>
         <w:rPr>
           <w:noProof/>
+          <w:lang w:bidi="ar-SA"/>
         </w:rPr>
         <w:drawing>
           <wp:inline distT="0" distB="0" distL="0" distR="0" wp14:anchorId="5B04A3C6" wp14:editId="245569A4">
@@ -13057,6 +12953,7 @@
       <w:r>
         <w:rPr>
           <w:noProof/>
+          <w:lang w:bidi="ar-SA"/>
         </w:rPr>
         <w:drawing>
           <wp:inline distT="0" distB="0" distL="0" distR="0" wp14:anchorId="5C0BD232" wp14:editId="0F93D362">
@@ -13134,7 +13031,9 @@
       <w:r>
         <w:rPr>
           <w:noProof/>
-        </w:rPr>
+          <w:lang w:bidi="ar-SA"/>
+        </w:rPr>
+        <w:lastRenderedPageBreak/>
         <w:drawing>
           <wp:inline distT="0" distB="0" distL="0" distR="0" wp14:anchorId="4C8BBE40" wp14:editId="5BEBEECB">
             <wp:extent cx="5410200" cy="2781300"/>
@@ -13223,6 +13122,7 @@
       <w:r>
         <w:rPr>
           <w:noProof/>
+          <w:lang w:bidi="ar-SA"/>
         </w:rPr>
         <w:drawing>
           <wp:inline distT="0" distB="0" distL="0" distR="0" wp14:anchorId="280E8148" wp14:editId="4BE1FB0C">
@@ -13300,7 +13200,9 @@
       <w:r>
         <w:rPr>
           <w:noProof/>
-        </w:rPr>
+          <w:lang w:bidi="ar-SA"/>
+        </w:rPr>
+        <w:lastRenderedPageBreak/>
         <w:drawing>
           <wp:inline distT="0" distB="0" distL="0" distR="0" wp14:anchorId="4F826D70" wp14:editId="560C414B">
             <wp:extent cx="4526280" cy="1798320"/>
@@ -13358,12 +13260,187 @@
     </w:p>
     <w:p>
       <w:pPr>
+        <w:tabs>
+          <w:tab w:val="left" w:pos="3075"/>
+        </w:tabs>
+        <w:rPr>
+          <w:color w:val="548DD4" w:themeColor="text2" w:themeTint="99"/>
+          <w:sz w:val="28"/>
+          <w:szCs w:val="28"/>
+        </w:rPr>
+      </w:pPr>
+      <w:r>
         <w:rPr>
           <w:color w:val="365F91" w:themeColor="accent1" w:themeShade="BF"/>
           <w:sz w:val="26"/>
           <w:szCs w:val="26"/>
         </w:rPr>
-      </w:pPr>
+        <w:tab/>
+      </w:r>
+      <w:r>
+        <w:rPr>
+          <w:color w:val="548DD4" w:themeColor="text2" w:themeTint="99"/>
+          <w:sz w:val="28"/>
+          <w:szCs w:val="28"/>
+        </w:rPr>
+        <w:t>Chapter: System Sequence Diagram</w:t>
+      </w:r>
+    </w:p>
+    <w:p>
+      <w:pPr>
+        <w:tabs>
+          <w:tab w:val="left" w:pos="3075"/>
+        </w:tabs>
+        <w:rPr>
+          <w:sz w:val="28"/>
+          <w:szCs w:val="28"/>
+        </w:rPr>
+      </w:pPr>
+      <w:r>
+        <w:rPr>
+          <w:sz w:val="28"/>
+          <w:szCs w:val="28"/>
+        </w:rPr>
+        <w:t>Registration Number (FA20-BSE-078)</w:t>
+      </w:r>
+    </w:p>
+    <w:p>
+      <w:pPr>
+        <w:tabs>
+          <w:tab w:val="left" w:pos="3075"/>
+        </w:tabs>
+        <w:rPr>
+          <w:sz w:val="28"/>
+          <w:szCs w:val="28"/>
+        </w:rPr>
+      </w:pPr>
+      <w:r>
+        <w:rPr>
+          <w:sz w:val="28"/>
+          <w:szCs w:val="28"/>
+        </w:rPr>
+        <w:t xml:space="preserve">Name: Ali Sher Khan </w:t>
+      </w:r>
+    </w:p>
+    <w:p>
+      <w:pPr>
+        <w:tabs>
+          <w:tab w:val="left" w:pos="3075"/>
+        </w:tabs>
+        <w:rPr>
+          <w:sz w:val="28"/>
+          <w:szCs w:val="28"/>
+        </w:rPr>
+      </w:pPr>
+      <w:r>
+        <w:rPr>
+          <w:sz w:val="28"/>
+          <w:szCs w:val="28"/>
+        </w:rPr>
+        <w:t>Use Case: View Sales Report</w:t>
+      </w:r>
+      <w:r>
+        <w:rPr>
+          <w:sz w:val="28"/>
+          <w:szCs w:val="28"/>
+        </w:rPr>
+        <w:t>:</w:t>
+      </w:r>
+      <w:r>
+        <w:rPr>
+          <w:sz w:val="28"/>
+          <w:szCs w:val="28"/>
+        </w:rPr>
+        <w:t xml:space="preserve"> </w:t>
+      </w:r>
+    </w:p>
+    <w:p>
+      <w:pPr>
+        <w:tabs>
+          <w:tab w:val="left" w:pos="3075"/>
+        </w:tabs>
+        <w:rPr>
+          <w:sz w:val="28"/>
+          <w:szCs w:val="28"/>
+        </w:rPr>
+      </w:pPr>
+      <w:r>
+        <w:rPr>
+          <w:sz w:val="28"/>
+          <w:szCs w:val="28"/>
+        </w:rPr>
+        <w:t>System Sequence Diagram (SSD) for view Sales Report:</w:t>
+      </w:r>
+      <w:bookmarkStart w:id="28" w:name="_GoBack"/>
+      <w:bookmarkEnd w:id="28"/>
+      <w:r>
+        <w:rPr>
+          <w:sz w:val="28"/>
+          <w:szCs w:val="28"/>
+        </w:rPr>
+        <w:t xml:space="preserve"> </w:t>
+      </w:r>
+    </w:p>
+    <w:p>
+      <w:pPr>
+        <w:tabs>
+          <w:tab w:val="left" w:pos="3075"/>
+        </w:tabs>
+        <w:rPr>
+          <w:sz w:val="28"/>
+          <w:szCs w:val="28"/>
+        </w:rPr>
+      </w:pPr>
+      <w:r>
+        <w:rPr>
+          <w:noProof/>
+          <w:sz w:val="28"/>
+          <w:szCs w:val="28"/>
+          <w:lang w:bidi="ar-SA"/>
+        </w:rPr>
+        <w:lastRenderedPageBreak/>
+        <w:drawing>
+          <wp:inline distT="0" distB="0" distL="0" distR="0" wp14:anchorId="5F675039" wp14:editId="5608458C">
+            <wp:extent cx="5943600" cy="5763895"/>
+            <wp:effectExtent l="0" t="0" r="0" b="0"/>
+            <wp:docPr id="21" name="Picture 21"/>
+            <wp:cNvGraphicFramePr>
+              <a:graphicFrameLocks xmlns:a="http://schemas.openxmlformats.org/drawingml/2006/main" noChangeAspect="1"/>
+            </wp:cNvGraphicFramePr>
+            <a:graphic xmlns:a="http://schemas.openxmlformats.org/drawingml/2006/main">
+              <a:graphicData uri="http://schemas.openxmlformats.org/drawingml/2006/picture">
+                <pic:pic xmlns:pic="http://schemas.openxmlformats.org/drawingml/2006/picture">
+                  <pic:nvPicPr>
+                    <pic:cNvPr id="21" name="View Sales Report.jpg"/>
+                    <pic:cNvPicPr/>
+                  </pic:nvPicPr>
+                  <pic:blipFill>
+                    <a:blip r:embed="rId27">
+                      <a:extLst>
+                        <a:ext uri="{28A0092B-C50C-407E-A947-70E740481C1C}">
+                          <a14:useLocalDpi xmlns:a14="http://schemas.microsoft.com/office/drawing/2010/main" val="0"/>
+                        </a:ext>
+                      </a:extLst>
+                    </a:blip>
+                    <a:stretch>
+                      <a:fillRect/>
+                    </a:stretch>
+                  </pic:blipFill>
+                  <pic:spPr>
+                    <a:xfrm>
+                      <a:off x="0" y="0"/>
+                      <a:ext cx="5943600" cy="5763895"/>
+                    </a:xfrm>
+                    <a:prstGeom prst="rect">
+                      <a:avLst/>
+                    </a:prstGeom>
+                  </pic:spPr>
+                </pic:pic>
+              </a:graphicData>
+            </a:graphic>
+          </wp:inline>
+        </w:drawing>
+      </w:r>
     </w:p>
     <w:p/>
     <w:p>
@@ -13419,7 +13496,7 @@
 </file>
 
 <file path=word/endnotes.xml><?xml version="1.0" encoding="utf-8"?>
-<w:endnotes xmlns:wpc="http://schemas.microsoft.com/office/word/2010/wordprocessingCanvas" xmlns:cx="http://schemas.microsoft.com/office/drawing/2014/chartex" xmlns:cx1="http://schemas.microsoft.com/office/drawing/2015/9/8/chartex" xmlns:cx2="http://schemas.microsoft.com/office/drawing/2015/10/21/chartex" xmlns:cx3="http://schemas.microsoft.com/office/drawing/2016/5/9/chartex" xmlns:cx4="http://schemas.microsoft.com/office/drawing/2016/5/10/chartex" xmlns:cx5="http://schemas.microsoft.com/office/drawing/2016/5/11/chartex" xmlns:cx6="http://schemas.microsoft.com/office/drawing/2016/5/12/chartex" xmlns:cx7="http://schemas.microsoft.com/office/drawing/2016/5/13/chartex" xmlns:cx8="http://schemas.microsoft.com/office/drawing/2016/5/14/chartex" xmlns:mc="http://schemas.openxmlformats.org/markup-compatibility/2006" xmlns:aink="http://schemas.microsoft.com/office/drawing/2016/ink" xmlns:am3d="http://schemas.microsoft.com/office/drawing/2017/model3d" xmlns:o="urn:schemas-microsoft-com:office:office" xmlns:oel="http://schemas.microsoft.com/office/2019/extlst" xmlns:r="http://schemas.openxmlformats.org/officeDocument/2006/relationships" xmlns:m="http://schemas.openxmlformats.org/officeDocument/2006/math" xmlns:v="urn:schemas-microsoft-com:vml" xmlns:wp14="http://schemas.microsoft.com/office/word/2010/wordprocessingDrawing" xmlns:wp="http://schemas.openxmlformats.org/drawingml/2006/wordprocessingDrawing" xmlns:w10="urn:schemas-microsoft-com:office:word" xmlns:w="http://schemas.openxmlformats.org/wordprocessingml/2006/main" xmlns:w14="http://schemas.microsoft.com/office/word/2010/wordml" xmlns:w15="http://schemas.microsoft.com/office/word/2012/wordml" xmlns:w16cex="http://schemas.microsoft.com/office/word/2018/wordml/cex" xmlns:w16cid="http://schemas.microsoft.com/office/word/2016/wordml/cid" xmlns:w16="http://schemas.microsoft.com/office/word/2018/wordml" xmlns:w16sdtdh="http://schemas.microsoft.com/office/word/2020/wordml/sdtdatahash" xmlns:w16se="http://schemas.microsoft.com/office/word/2015/wordml/symex" xmlns:wpg="http://schemas.microsoft.com/office/word/2010/wordprocessingGroup" xmlns:wpi="http://schemas.microsoft.com/office/word/2010/wordprocessingInk" xmlns:wne="http://schemas.microsoft.com/office/word/2006/wordml" xmlns:wps="http://schemas.microsoft.com/office/word/2010/wordprocessingShape" mc:Ignorable="w14 w15 w16se w16cid w16 w16cex w16sdtdh wp14">
+<w:endnotes xmlns:wpc="http://schemas.microsoft.com/office/word/2010/wordprocessingCanvas" xmlns:cx="http://schemas.microsoft.com/office/drawing/2014/chartex" xmlns:mc="http://schemas.openxmlformats.org/markup-compatibility/2006" xmlns:o="urn:schemas-microsoft-com:office:office" xmlns:r="http://schemas.openxmlformats.org/officeDocument/2006/relationships" xmlns:m="http://schemas.openxmlformats.org/officeDocument/2006/math" xmlns:v="urn:schemas-microsoft-com:vml" xmlns:wp14="http://schemas.microsoft.com/office/word/2010/wordprocessingDrawing" xmlns:wp="http://schemas.openxmlformats.org/drawingml/2006/wordprocessingDrawing" xmlns:w10="urn:schemas-microsoft-com:office:word" xmlns:w="http://schemas.openxmlformats.org/wordprocessingml/2006/main" xmlns:w14="http://schemas.microsoft.com/office/word/2010/wordml" xmlns:w15="http://schemas.microsoft.com/office/word/2012/wordml" xmlns:w16se="http://schemas.microsoft.com/office/word/2015/wordml/symex" xmlns:wpg="http://schemas.microsoft.com/office/word/2010/wordprocessingGroup" xmlns:wpi="http://schemas.microsoft.com/office/word/2010/wordprocessingInk" xmlns:wne="http://schemas.microsoft.com/office/word/2006/wordml" xmlns:wps="http://schemas.microsoft.com/office/word/2010/wordprocessingShape" mc:Ignorable="w14 w15 w16se wp14">
   <w:endnote w:type="separator" w:id="-1">
     <w:p>
       <w:pPr>
@@ -13444,7 +13521,7 @@
 </file>
 
 <file path=word/footnotes.xml><?xml version="1.0" encoding="utf-8"?>
-<w:footnotes xmlns:wpc="http://schemas.microsoft.com/office/word/2010/wordprocessingCanvas" xmlns:cx="http://schemas.microsoft.com/office/drawing/2014/chartex" xmlns:cx1="http://schemas.microsoft.com/office/drawing/2015/9/8/chartex" xmlns:cx2="http://schemas.microsoft.com/office/drawing/2015/10/21/chartex" xmlns:cx3="http://schemas.microsoft.com/office/drawing/2016/5/9/chartex" xmlns:cx4="http://schemas.microsoft.com/office/drawing/2016/5/10/chartex" xmlns:cx5="http://schemas.microsoft.com/office/drawing/2016/5/11/chartex" xmlns:cx6="http://schemas.microsoft.com/office/drawing/2016/5/12/chartex" xmlns:cx7="http://schemas.microsoft.com/office/drawing/2016/5/13/chartex" xmlns:cx8="http://schemas.microsoft.com/office/drawing/2016/5/14/chartex" xmlns:mc="http://schemas.openxmlformats.org/markup-compatibility/2006" xmlns:aink="http://schemas.microsoft.com/office/drawing/2016/ink" xmlns:am3d="http://schemas.microsoft.com/office/drawing/2017/model3d" xmlns:o="urn:schemas-microsoft-com:office:office" xmlns:oel="http://schemas.microsoft.com/office/2019/extlst" xmlns:r="http://schemas.openxmlformats.org/officeDocument/2006/relationships" xmlns:m="http://schemas.openxmlformats.org/officeDocument/2006/math" xmlns:v="urn:schemas-microsoft-com:vml" xmlns:wp14="http://schemas.microsoft.com/office/word/2010/wordprocessingDrawing" xmlns:wp="http://schemas.openxmlformats.org/drawingml/2006/wordprocessingDrawing" xmlns:w10="urn:schemas-microsoft-com:office:word" xmlns:w="http://schemas.openxmlformats.org/wordprocessingml/2006/main" xmlns:w14="http://schemas.microsoft.com/office/word/2010/wordml" xmlns:w15="http://schemas.microsoft.com/office/word/2012/wordml" xmlns:w16cex="http://schemas.microsoft.com/office/word/2018/wordml/cex" xmlns:w16cid="http://schemas.microsoft.com/office/word/2016/wordml/cid" xmlns:w16="http://schemas.microsoft.com/office/word/2018/wordml" xmlns:w16sdtdh="http://schemas.microsoft.com/office/word/2020/wordml/sdtdatahash" xmlns:w16se="http://schemas.microsoft.com/office/word/2015/wordml/symex" xmlns:wpg="http://schemas.microsoft.com/office/word/2010/wordprocessingGroup" xmlns:wpi="http://schemas.microsoft.com/office/word/2010/wordprocessingInk" xmlns:wne="http://schemas.microsoft.com/office/word/2006/wordml" xmlns:wps="http://schemas.microsoft.com/office/word/2010/wordprocessingShape" mc:Ignorable="w14 w15 w16se w16cid w16 w16cex w16sdtdh wp14">
+<w:footnotes xmlns:wpc="http://schemas.microsoft.com/office/word/2010/wordprocessingCanvas" xmlns:cx="http://schemas.microsoft.com/office/drawing/2014/chartex" xmlns:mc="http://schemas.openxmlformats.org/markup-compatibility/2006" xmlns:o="urn:schemas-microsoft-com:office:office" xmlns:r="http://schemas.openxmlformats.org/officeDocument/2006/relationships" xmlns:m="http://schemas.openxmlformats.org/officeDocument/2006/math" xmlns:v="urn:schemas-microsoft-com:vml" xmlns:wp14="http://schemas.microsoft.com/office/word/2010/wordprocessingDrawing" xmlns:wp="http://schemas.openxmlformats.org/drawingml/2006/wordprocessingDrawing" xmlns:w10="urn:schemas-microsoft-com:office:word" xmlns:w="http://schemas.openxmlformats.org/wordprocessingml/2006/main" xmlns:w14="http://schemas.microsoft.com/office/word/2010/wordml" xmlns:w15="http://schemas.microsoft.com/office/word/2012/wordml" xmlns:w16se="http://schemas.microsoft.com/office/word/2015/wordml/symex" xmlns:wpg="http://schemas.microsoft.com/office/word/2010/wordprocessingGroup" xmlns:wpi="http://schemas.microsoft.com/office/word/2010/wordprocessingInk" xmlns:wne="http://schemas.microsoft.com/office/word/2006/wordml" xmlns:wps="http://schemas.microsoft.com/office/word/2010/wordprocessingShape" mc:Ignorable="w14 w15 w16se wp14">
   <w:footnote w:type="separator" w:id="-1">
     <w:p>
       <w:pPr>
@@ -13469,7 +13546,7 @@
 </file>
 
 <file path=word/numbering.xml><?xml version="1.0" encoding="utf-8"?>
-<w:numbering xmlns:wpc="http://schemas.microsoft.com/office/word/2010/wordprocessingCanvas" xmlns:cx="http://schemas.microsoft.com/office/drawing/2014/chartex" xmlns:cx1="http://schemas.microsoft.com/office/drawing/2015/9/8/chartex" xmlns:cx2="http://schemas.microsoft.com/office/drawing/2015/10/21/chartex" xmlns:cx3="http://schemas.microsoft.com/office/drawing/2016/5/9/chartex" xmlns:cx4="http://schemas.microsoft.com/office/drawing/2016/5/10/chartex" xmlns:cx5="http://schemas.microsoft.com/office/drawing/2016/5/11/chartex" xmlns:cx6="http://schemas.microsoft.com/office/drawing/2016/5/12/chartex" xmlns:cx7="http://schemas.microsoft.com/office/drawing/2016/5/13/chartex" xmlns:cx8="http://schemas.microsoft.com/office/drawing/2016/5/14/chartex" xmlns:mc="http://schemas.openxmlformats.org/markup-compatibility/2006" xmlns:aink="http://schemas.microsoft.com/office/drawing/2016/ink" xmlns:am3d="http://schemas.microsoft.com/office/drawing/2017/model3d" xmlns:o="urn:schemas-microsoft-com:office:office" xmlns:oel="http://schemas.microsoft.com/office/2019/extlst" xmlns:r="http://schemas.openxmlformats.org/officeDocument/2006/relationships" xmlns:m="http://schemas.openxmlformats.org/officeDocument/2006/math" xmlns:v="urn:schemas-microsoft-com:vml" xmlns:wp14="http://schemas.microsoft.com/office/word/2010/wordprocessingDrawing" xmlns:wp="http://schemas.openxmlformats.org/drawingml/2006/wordprocessingDrawing" xmlns:w10="urn:schemas-microsoft-com:office:word" xmlns:w="http://schemas.openxmlformats.org/wordprocessingml/2006/main" xmlns:w14="http://schemas.microsoft.com/office/word/2010/wordml" xmlns:w15="http://schemas.microsoft.com/office/word/2012/wordml" xmlns:w16cex="http://schemas.microsoft.com/office/word/2018/wordml/cex" xmlns:w16cid="http://schemas.microsoft.com/office/word/2016/wordml/cid" xmlns:w16="http://schemas.microsoft.com/office/word/2018/wordml" xmlns:w16sdtdh="http://schemas.microsoft.com/office/word/2020/wordml/sdtdatahash" xmlns:w16se="http://schemas.microsoft.com/office/word/2015/wordml/symex" xmlns:wpg="http://schemas.microsoft.com/office/word/2010/wordprocessingGroup" xmlns:wpi="http://schemas.microsoft.com/office/word/2010/wordprocessingInk" xmlns:wne="http://schemas.microsoft.com/office/word/2006/wordml" xmlns:wps="http://schemas.microsoft.com/office/word/2010/wordprocessingShape" mc:Ignorable="w14 w15 w16se w16cid w16 w16cex w16sdtdh wp14">
+<w:numbering xmlns:wpc="http://schemas.microsoft.com/office/word/2010/wordprocessingCanvas" xmlns:cx="http://schemas.microsoft.com/office/drawing/2014/chartex" xmlns:mc="http://schemas.openxmlformats.org/markup-compatibility/2006" xmlns:o="urn:schemas-microsoft-com:office:office" xmlns:r="http://schemas.openxmlformats.org/officeDocument/2006/relationships" xmlns:m="http://schemas.openxmlformats.org/officeDocument/2006/math" xmlns:v="urn:schemas-microsoft-com:vml" xmlns:wp14="http://schemas.microsoft.com/office/word/2010/wordprocessingDrawing" xmlns:wp="http://schemas.openxmlformats.org/drawingml/2006/wordprocessingDrawing" xmlns:w10="urn:schemas-microsoft-com:office:word" xmlns:w="http://schemas.openxmlformats.org/wordprocessingml/2006/main" xmlns:w14="http://schemas.microsoft.com/office/word/2010/wordml" xmlns:w15="http://schemas.microsoft.com/office/word/2012/wordml" xmlns:w16se="http://schemas.microsoft.com/office/word/2015/wordml/symex" xmlns:wpg="http://schemas.microsoft.com/office/word/2010/wordprocessingGroup" xmlns:wpi="http://schemas.microsoft.com/office/word/2010/wordprocessingInk" xmlns:wne="http://schemas.microsoft.com/office/word/2006/wordml" xmlns:wps="http://schemas.microsoft.com/office/word/2010/wordprocessingShape" mc:Ignorable="w14 w15 w16se wp14">
   <w:abstractNum w:abstractNumId="0" w15:restartNumberingAfterBreak="0">
     <w:nsid w:val="00987FCB"/>
     <w:multiLevelType w:val="hybridMultilevel"/>
@@ -17785,37 +17862,37 @@
       </w:pPr>
     </w:lvl>
   </w:abstractNum>
-  <w:num w:numId="1" w16cid:durableId="382104016">
+  <w:num w:numId="1">
     <w:abstractNumId w:val="31"/>
   </w:num>
-  <w:num w:numId="2" w16cid:durableId="1086029624">
+  <w:num w:numId="2">
     <w:abstractNumId w:val="21"/>
   </w:num>
-  <w:num w:numId="3" w16cid:durableId="1455561435">
+  <w:num w:numId="3">
     <w:abstractNumId w:val="9"/>
   </w:num>
-  <w:num w:numId="4" w16cid:durableId="969361325">
+  <w:num w:numId="4">
     <w:abstractNumId w:val="10"/>
   </w:num>
-  <w:num w:numId="5" w16cid:durableId="1392191659">
+  <w:num w:numId="5">
     <w:abstractNumId w:val="5"/>
   </w:num>
-  <w:num w:numId="6" w16cid:durableId="1148941936">
+  <w:num w:numId="6">
     <w:abstractNumId w:val="22"/>
   </w:num>
-  <w:num w:numId="7" w16cid:durableId="1922832041">
+  <w:num w:numId="7">
     <w:abstractNumId w:val="15"/>
   </w:num>
-  <w:num w:numId="8" w16cid:durableId="1779063377">
+  <w:num w:numId="8">
     <w:abstractNumId w:val="11"/>
   </w:num>
-  <w:num w:numId="9" w16cid:durableId="139737340">
+  <w:num w:numId="9">
     <w:abstractNumId w:val="19"/>
   </w:num>
-  <w:num w:numId="10" w16cid:durableId="495389882">
+  <w:num w:numId="10">
     <w:abstractNumId w:val="40"/>
   </w:num>
-  <w:num w:numId="11" w16cid:durableId="1834444027">
+  <w:num w:numId="11">
     <w:abstractNumId w:val="35"/>
     <w:lvlOverride w:ilvl="0">
       <w:startOverride w:val="1"/>
@@ -17845,34 +17922,34 @@
       <w:startOverride w:val="1"/>
     </w:lvlOverride>
   </w:num>
-  <w:num w:numId="12" w16cid:durableId="1896575001">
+  <w:num w:numId="12">
     <w:abstractNumId w:val="20"/>
   </w:num>
-  <w:num w:numId="13" w16cid:durableId="1737513628">
+  <w:num w:numId="13">
     <w:abstractNumId w:val="4"/>
   </w:num>
-  <w:num w:numId="14" w16cid:durableId="509952846">
+  <w:num w:numId="14">
     <w:abstractNumId w:val="7"/>
   </w:num>
-  <w:num w:numId="15" w16cid:durableId="1333025190">
+  <w:num w:numId="15">
     <w:abstractNumId w:val="8"/>
   </w:num>
-  <w:num w:numId="16" w16cid:durableId="1675263242">
+  <w:num w:numId="16">
     <w:abstractNumId w:val="20"/>
   </w:num>
-  <w:num w:numId="17" w16cid:durableId="1662349193">
+  <w:num w:numId="17">
     <w:abstractNumId w:val="6"/>
   </w:num>
-  <w:num w:numId="18" w16cid:durableId="745810248">
+  <w:num w:numId="18">
     <w:abstractNumId w:val="29"/>
   </w:num>
-  <w:num w:numId="19" w16cid:durableId="1442072783">
+  <w:num w:numId="19">
     <w:abstractNumId w:val="16"/>
   </w:num>
-  <w:num w:numId="20" w16cid:durableId="244918945">
+  <w:num w:numId="20">
     <w:abstractNumId w:val="38"/>
   </w:num>
-  <w:num w:numId="21" w16cid:durableId="985279441">
+  <w:num w:numId="21">
     <w:abstractNumId w:val="24"/>
     <w:lvlOverride w:ilvl="0"/>
     <w:lvlOverride w:ilvl="1">
@@ -17900,7 +17977,7 @@
       <w:startOverride w:val="1"/>
     </w:lvlOverride>
   </w:num>
-  <w:num w:numId="22" w16cid:durableId="2028754336">
+  <w:num w:numId="22">
     <w:abstractNumId w:val="17"/>
     <w:lvlOverride w:ilvl="0"/>
     <w:lvlOverride w:ilvl="1">
@@ -17928,7 +18005,7 @@
       <w:startOverride w:val="1"/>
     </w:lvlOverride>
   </w:num>
-  <w:num w:numId="23" w16cid:durableId="972178329">
+  <w:num w:numId="23">
     <w:abstractNumId w:val="32"/>
     <w:lvlOverride w:ilvl="0"/>
     <w:lvlOverride w:ilvl="1">
@@ -17956,19 +18033,19 @@
       <w:startOverride w:val="1"/>
     </w:lvlOverride>
   </w:num>
-  <w:num w:numId="24" w16cid:durableId="232938565">
+  <w:num w:numId="24">
     <w:abstractNumId w:val="37"/>
   </w:num>
-  <w:num w:numId="25" w16cid:durableId="2030837851">
+  <w:num w:numId="25">
     <w:abstractNumId w:val="3"/>
   </w:num>
-  <w:num w:numId="26" w16cid:durableId="525754460">
+  <w:num w:numId="26">
     <w:abstractNumId w:val="23"/>
   </w:num>
-  <w:num w:numId="27" w16cid:durableId="732117247">
+  <w:num w:numId="27">
     <w:abstractNumId w:val="1"/>
   </w:num>
-  <w:num w:numId="28" w16cid:durableId="903564482">
+  <w:num w:numId="28">
     <w:abstractNumId w:val="26"/>
     <w:lvlOverride w:ilvl="0"/>
     <w:lvlOverride w:ilvl="1">
@@ -17996,7 +18073,7 @@
       <w:startOverride w:val="1"/>
     </w:lvlOverride>
   </w:num>
-  <w:num w:numId="29" w16cid:durableId="50009371">
+  <w:num w:numId="29">
     <w:abstractNumId w:val="12"/>
     <w:lvlOverride w:ilvl="0"/>
     <w:lvlOverride w:ilvl="1">
@@ -18024,7 +18101,7 @@
       <w:startOverride w:val="1"/>
     </w:lvlOverride>
   </w:num>
-  <w:num w:numId="30" w16cid:durableId="153037983">
+  <w:num w:numId="30">
     <w:abstractNumId w:val="18"/>
     <w:lvlOverride w:ilvl="0"/>
     <w:lvlOverride w:ilvl="1">
@@ -18052,7 +18129,7 @@
       <w:startOverride w:val="1"/>
     </w:lvlOverride>
   </w:num>
-  <w:num w:numId="31" w16cid:durableId="310257117">
+  <w:num w:numId="31">
     <w:abstractNumId w:val="36"/>
     <w:lvlOverride w:ilvl="0"/>
     <w:lvlOverride w:ilvl="1">
@@ -18080,7 +18157,7 @@
       <w:startOverride w:val="1"/>
     </w:lvlOverride>
   </w:num>
-  <w:num w:numId="32" w16cid:durableId="718476860">
+  <w:num w:numId="32">
     <w:abstractNumId w:val="28"/>
     <w:lvlOverride w:ilvl="0">
       <w:startOverride w:val="1"/>
@@ -18110,7 +18187,7 @@
       <w:startOverride w:val="1"/>
     </w:lvlOverride>
   </w:num>
-  <w:num w:numId="33" w16cid:durableId="588469128">
+  <w:num w:numId="33">
     <w:abstractNumId w:val="30"/>
     <w:lvlOverride w:ilvl="0">
       <w:startOverride w:val="1"/>
@@ -18140,7 +18217,7 @@
       <w:startOverride w:val="1"/>
     </w:lvlOverride>
   </w:num>
-  <w:num w:numId="34" w16cid:durableId="1146749894">
+  <w:num w:numId="34">
     <w:abstractNumId w:val="39"/>
     <w:lvlOverride w:ilvl="0">
       <w:startOverride w:val="1"/>
@@ -18170,7 +18247,7 @@
       <w:startOverride w:val="1"/>
     </w:lvlOverride>
   </w:num>
-  <w:num w:numId="35" w16cid:durableId="703753216">
+  <w:num w:numId="35">
     <w:abstractNumId w:val="2"/>
     <w:lvlOverride w:ilvl="0">
       <w:startOverride w:val="1"/>
@@ -18200,13 +18277,13 @@
       <w:startOverride w:val="1"/>
     </w:lvlOverride>
   </w:num>
-  <w:num w:numId="36" w16cid:durableId="1329091794">
+  <w:num w:numId="36">
     <w:abstractNumId w:val="2"/>
   </w:num>
-  <w:num w:numId="37" w16cid:durableId="1548762568">
+  <w:num w:numId="37">
     <w:abstractNumId w:val="34"/>
   </w:num>
-  <w:num w:numId="38" w16cid:durableId="1051072062">
+  <w:num w:numId="38">
     <w:abstractNumId w:val="14"/>
     <w:lvlOverride w:ilvl="0">
       <w:startOverride w:val="1"/>
@@ -18236,26 +18313,26 @@
       <w:startOverride w:val="1"/>
     </w:lvlOverride>
   </w:num>
-  <w:num w:numId="39" w16cid:durableId="2088843495">
+  <w:num w:numId="39">
     <w:abstractNumId w:val="0"/>
   </w:num>
-  <w:num w:numId="40" w16cid:durableId="468282297">
+  <w:num w:numId="40">
     <w:abstractNumId w:val="27"/>
   </w:num>
-  <w:num w:numId="41" w16cid:durableId="1784373275">
+  <w:num w:numId="41">
     <w:abstractNumId w:val="25"/>
   </w:num>
-  <w:num w:numId="42" w16cid:durableId="1889145758">
+  <w:num w:numId="42">
     <w:abstractNumId w:val="33"/>
   </w:num>
-  <w:num w:numId="43" w16cid:durableId="580527022">
+  <w:num w:numId="43">
     <w:abstractNumId w:val="13"/>
   </w:num>
 </w:numbering>
 </file>
 
 <file path=word/styles.xml><?xml version="1.0" encoding="utf-8"?>
-<w:styles xmlns:mc="http://schemas.openxmlformats.org/markup-compatibility/2006" xmlns:r="http://schemas.openxmlformats.org/officeDocument/2006/relationships" xmlns:w="http://schemas.openxmlformats.org/wordprocessingml/2006/main" xmlns:w14="http://schemas.microsoft.com/office/word/2010/wordml" xmlns:w15="http://schemas.microsoft.com/office/word/2012/wordml" xmlns:w16cex="http://schemas.microsoft.com/office/word/2018/wordml/cex" xmlns:w16cid="http://schemas.microsoft.com/office/word/2016/wordml/cid" xmlns:w16="http://schemas.microsoft.com/office/word/2018/wordml" xmlns:w16sdtdh="http://schemas.microsoft.com/office/word/2020/wordml/sdtdatahash" xmlns:w16se="http://schemas.microsoft.com/office/word/2015/wordml/symex" mc:Ignorable="w14 w15 w16se w16cid w16 w16cex w16sdtdh">
+<w:styles xmlns:mc="http://schemas.openxmlformats.org/markup-compatibility/2006" xmlns:r="http://schemas.openxmlformats.org/officeDocument/2006/relationships" xmlns:w="http://schemas.openxmlformats.org/wordprocessingml/2006/main" xmlns:w14="http://schemas.microsoft.com/office/word/2010/wordml" xmlns:w15="http://schemas.microsoft.com/office/word/2012/wordml" xmlns:w16se="http://schemas.microsoft.com/office/word/2015/wordml/symex" mc:Ignorable="w14 w15 w16se">
   <w:docDefaults>
     <w:rPrDefault>
       <w:rPr>
@@ -18265,7 +18342,7 @@
     </w:rPrDefault>
     <w:pPrDefault/>
   </w:docDefaults>
-  <w:latentStyles w:defLockedState="0" w:defUIPriority="99" w:defSemiHidden="0" w:defUnhideWhenUsed="0" w:defQFormat="0" w:count="376">
+  <w:latentStyles w:defLockedState="0" w:defUIPriority="99" w:defSemiHidden="0" w:defUnhideWhenUsed="0" w:defQFormat="0" w:count="371">
     <w:lsdException w:name="Normal" w:locked="1" w:uiPriority="0" w:qFormat="1"/>
     <w:lsdException w:name="heading 1" w:locked="1" w:uiPriority="0" w:qFormat="1"/>
     <w:lsdException w:name="heading 2" w:locked="1" w:semiHidden="1" w:uiPriority="0" w:unhideWhenUsed="1" w:qFormat="1"/>
@@ -18637,11 +18714,6 @@
     <w:lsdException w:name="List Table 5 Dark Accent 6" w:uiPriority="50"/>
     <w:lsdException w:name="List Table 6 Colorful Accent 6" w:uiPriority="51"/>
     <w:lsdException w:name="List Table 7 Colorful Accent 6" w:uiPriority="52"/>
-    <w:lsdException w:name="Mention" w:semiHidden="1" w:unhideWhenUsed="1"/>
-    <w:lsdException w:name="Smart Hyperlink" w:semiHidden="1" w:unhideWhenUsed="1"/>
-    <w:lsdException w:name="Hashtag" w:semiHidden="1" w:unhideWhenUsed="1"/>
-    <w:lsdException w:name="Unresolved Mention" w:semiHidden="1" w:unhideWhenUsed="1"/>
-    <w:lsdException w:name="Smart Link" w:semiHidden="1" w:unhideWhenUsed="1"/>
   </w:latentStyles>
   <w:style w:type="paragraph" w:default="1" w:styleId="Normal">
     <w:name w:val="Normal"/>
@@ -19491,7 +19563,7 @@
 </file>
 
 <file path=customXml/itemProps1.xml><?xml version="1.0" encoding="utf-8"?>
-<ds:datastoreItem xmlns:ds="http://schemas.openxmlformats.org/officeDocument/2006/customXml" ds:itemID="{337D2DA0-A227-488A-A8C6-E290853D2144}">
+<ds:datastoreItem xmlns:ds="http://schemas.openxmlformats.org/officeDocument/2006/customXml" ds:itemID="{34427837-A434-4F1E-8C75-D7E3137B05CE}">
   <ds:schemaRefs>
     <ds:schemaRef ds:uri="http://schemas.openxmlformats.org/officeDocument/2006/bibliography"/>
   </ds:schemaRefs>

</xml_diff>

<commit_message>
SSD diagram for use case generate testing report
</commit_message>
<xml_diff>
--- a/OOSE Proposal Final.docx
+++ b/OOSE Proposal Final.docx
@@ -1,6 +1,6 @@
 
 <file path=word/document.xml><?xml version="1.0" encoding="utf-8"?>
-<w:document xmlns:wpc="http://schemas.microsoft.com/office/word/2010/wordprocessingCanvas" xmlns:cx="http://schemas.microsoft.com/office/drawing/2014/chartex" xmlns:mc="http://schemas.openxmlformats.org/markup-compatibility/2006" xmlns:o="urn:schemas-microsoft-com:office:office" xmlns:r="http://schemas.openxmlformats.org/officeDocument/2006/relationships" xmlns:m="http://schemas.openxmlformats.org/officeDocument/2006/math" xmlns:v="urn:schemas-microsoft-com:vml" xmlns:wp14="http://schemas.microsoft.com/office/word/2010/wordprocessingDrawing" xmlns:wp="http://schemas.openxmlformats.org/drawingml/2006/wordprocessingDrawing" xmlns:w10="urn:schemas-microsoft-com:office:word" xmlns:w="http://schemas.openxmlformats.org/wordprocessingml/2006/main" xmlns:w14="http://schemas.microsoft.com/office/word/2010/wordml" xmlns:w15="http://schemas.microsoft.com/office/word/2012/wordml" xmlns:w16se="http://schemas.microsoft.com/office/word/2015/wordml/symex" xmlns:wpg="http://schemas.microsoft.com/office/word/2010/wordprocessingGroup" xmlns:wpi="http://schemas.microsoft.com/office/word/2010/wordprocessingInk" xmlns:wne="http://schemas.microsoft.com/office/word/2006/wordml" xmlns:wps="http://schemas.microsoft.com/office/word/2010/wordprocessingShape" mc:Ignorable="w14 w15 w16se wp14">
+<w:document xmlns:wpc="http://schemas.microsoft.com/office/word/2010/wordprocessingCanvas" xmlns:cx="http://schemas.microsoft.com/office/drawing/2014/chartex" xmlns:cx1="http://schemas.microsoft.com/office/drawing/2015/9/8/chartex" xmlns:cx2="http://schemas.microsoft.com/office/drawing/2015/10/21/chartex" xmlns:cx3="http://schemas.microsoft.com/office/drawing/2016/5/9/chartex" xmlns:cx4="http://schemas.microsoft.com/office/drawing/2016/5/10/chartex" xmlns:cx5="http://schemas.microsoft.com/office/drawing/2016/5/11/chartex" xmlns:cx6="http://schemas.microsoft.com/office/drawing/2016/5/12/chartex" xmlns:cx7="http://schemas.microsoft.com/office/drawing/2016/5/13/chartex" xmlns:cx8="http://schemas.microsoft.com/office/drawing/2016/5/14/chartex" xmlns:mc="http://schemas.openxmlformats.org/markup-compatibility/2006" xmlns:aink="http://schemas.microsoft.com/office/drawing/2016/ink" xmlns:am3d="http://schemas.microsoft.com/office/drawing/2017/model3d" xmlns:o="urn:schemas-microsoft-com:office:office" xmlns:oel="http://schemas.microsoft.com/office/2019/extlst" xmlns:r="http://schemas.openxmlformats.org/officeDocument/2006/relationships" xmlns:m="http://schemas.openxmlformats.org/officeDocument/2006/math" xmlns:v="urn:schemas-microsoft-com:vml" xmlns:wp14="http://schemas.microsoft.com/office/word/2010/wordprocessingDrawing" xmlns:wp="http://schemas.openxmlformats.org/drawingml/2006/wordprocessingDrawing" xmlns:w10="urn:schemas-microsoft-com:office:word" xmlns:w="http://schemas.openxmlformats.org/wordprocessingml/2006/main" xmlns:w14="http://schemas.microsoft.com/office/word/2010/wordml" xmlns:w15="http://schemas.microsoft.com/office/word/2012/wordml" xmlns:w16cex="http://schemas.microsoft.com/office/word/2018/wordml/cex" xmlns:w16cid="http://schemas.microsoft.com/office/word/2016/wordml/cid" xmlns:w16="http://schemas.microsoft.com/office/word/2018/wordml" xmlns:w16sdtdh="http://schemas.microsoft.com/office/word/2020/wordml/sdtdatahash" xmlns:w16se="http://schemas.microsoft.com/office/word/2015/wordml/symex" xmlns:wpg="http://schemas.microsoft.com/office/word/2010/wordprocessingGroup" xmlns:wpi="http://schemas.microsoft.com/office/word/2010/wordprocessingInk" xmlns:wne="http://schemas.microsoft.com/office/word/2006/wordml" xmlns:wps="http://schemas.microsoft.com/office/word/2010/wordprocessingShape" mc:Ignorable="w14 w15 w16se w16cid w16 w16cex w16sdtdh wp14">
   <w:body>
     <w:p>
       <w:pPr>
@@ -193,7 +193,16 @@
                       <w:sz w:val="28"/>
                       <w:szCs w:val="28"/>
                     </w:rPr>
-                    <w:t>Nabeel Ahmad (FA20-BSE-170) Group Leader</w:t>
+                    <w:t>Nabeel Ahmad (FA20-BSE-170)</w:t>
+                  </w:r>
+                  <w:r>
+                    <w:rPr>
+                      <w:rFonts w:ascii="Times New Roman" w:hAnsi="Times New Roman" w:cs="Times New Roman"/>
+                      <w:b/>
+                      <w:sz w:val="28"/>
+                      <w:szCs w:val="28"/>
+                    </w:rPr>
+                    <w:t xml:space="preserve"> Group Leader</w:t>
                   </w:r>
                 </w:p>
                 <w:p>
@@ -214,7 +223,34 @@
                       <w:sz w:val="28"/>
                       <w:szCs w:val="28"/>
                     </w:rPr>
-                    <w:t>Nabeel Javeed (FA20-BSE-061)</w:t>
+                    <w:t xml:space="preserve">Nabeel Javeed </w:t>
+                  </w:r>
+                  <w:r>
+                    <w:rPr>
+                      <w:rFonts w:ascii="Times New Roman" w:hAnsi="Times New Roman" w:cs="Times New Roman"/>
+                      <w:b/>
+                      <w:sz w:val="28"/>
+                      <w:szCs w:val="28"/>
+                    </w:rPr>
+                    <w:t>(FA20-BSE-</w:t>
+                  </w:r>
+                  <w:r>
+                    <w:rPr>
+                      <w:rFonts w:ascii="Times New Roman" w:hAnsi="Times New Roman" w:cs="Times New Roman"/>
+                      <w:b/>
+                      <w:sz w:val="28"/>
+                      <w:szCs w:val="28"/>
+                    </w:rPr>
+                    <w:t>061</w:t>
+                  </w:r>
+                  <w:r>
+                    <w:rPr>
+                      <w:rFonts w:ascii="Times New Roman" w:hAnsi="Times New Roman" w:cs="Times New Roman"/>
+                      <w:b/>
+                      <w:sz w:val="28"/>
+                      <w:szCs w:val="28"/>
+                    </w:rPr>
+                    <w:t>)</w:t>
                   </w:r>
                 </w:p>
                 <w:p>
@@ -235,7 +271,25 @@
                       <w:sz w:val="28"/>
                       <w:szCs w:val="28"/>
                     </w:rPr>
-                    <w:t>Fahad Farman (FA20-BSE-044)</w:t>
+                    <w:t>Fahad Farman (FA20-BSE-</w:t>
+                  </w:r>
+                  <w:r>
+                    <w:rPr>
+                      <w:rFonts w:ascii="Times New Roman" w:hAnsi="Times New Roman" w:cs="Times New Roman"/>
+                      <w:b/>
+                      <w:sz w:val="28"/>
+                      <w:szCs w:val="28"/>
+                    </w:rPr>
+                    <w:t>044</w:t>
+                  </w:r>
+                  <w:r>
+                    <w:rPr>
+                      <w:rFonts w:ascii="Times New Roman" w:hAnsi="Times New Roman" w:cs="Times New Roman"/>
+                      <w:b/>
+                      <w:sz w:val="28"/>
+                      <w:szCs w:val="28"/>
+                    </w:rPr>
+                    <w:t>)</w:t>
                   </w:r>
                 </w:p>
                 <w:p>
@@ -256,7 +310,25 @@
                       <w:sz w:val="28"/>
                       <w:szCs w:val="28"/>
                     </w:rPr>
-                    <w:t>Ali Sher Khan (FA20-BSE-078)</w:t>
+                    <w:t>Ali Sher Khan (FA20-BSE-</w:t>
+                  </w:r>
+                  <w:r>
+                    <w:rPr>
+                      <w:rFonts w:ascii="Times New Roman" w:hAnsi="Times New Roman" w:cs="Times New Roman"/>
+                      <w:b/>
+                      <w:sz w:val="28"/>
+                      <w:szCs w:val="28"/>
+                    </w:rPr>
+                    <w:t>078</w:t>
+                  </w:r>
+                  <w:r>
+                    <w:rPr>
+                      <w:rFonts w:ascii="Times New Roman" w:hAnsi="Times New Roman" w:cs="Times New Roman"/>
+                      <w:b/>
+                      <w:sz w:val="28"/>
+                      <w:szCs w:val="28"/>
+                    </w:rPr>
+                    <w:t>)</w:t>
                   </w:r>
                 </w:p>
                 <w:p>
@@ -277,7 +349,25 @@
                       <w:sz w:val="28"/>
                       <w:szCs w:val="28"/>
                     </w:rPr>
-                    <w:t>Yasin (FA20-BSE-172)</w:t>
+                    <w:t>Yasin (FA20-BSE-</w:t>
+                  </w:r>
+                  <w:r>
+                    <w:rPr>
+                      <w:rFonts w:ascii="Times New Roman" w:hAnsi="Times New Roman" w:cs="Times New Roman"/>
+                      <w:b/>
+                      <w:sz w:val="28"/>
+                      <w:szCs w:val="28"/>
+                    </w:rPr>
+                    <w:t>172</w:t>
+                  </w:r>
+                  <w:r>
+                    <w:rPr>
+                      <w:rFonts w:ascii="Times New Roman" w:hAnsi="Times New Roman" w:cs="Times New Roman"/>
+                      <w:b/>
+                      <w:sz w:val="28"/>
+                      <w:szCs w:val="28"/>
+                    </w:rPr>
+                    <w:t>)</w:t>
                   </w:r>
                 </w:p>
                 <w:p>
@@ -298,7 +388,25 @@
                       <w:sz w:val="28"/>
                       <w:szCs w:val="28"/>
                     </w:rPr>
-                    <w:t>Hassan Bin Abid (FA20-BSE-080)</w:t>
+                    <w:t>Hassan Bin Abid (FA20-BSE-</w:t>
+                  </w:r>
+                  <w:r>
+                    <w:rPr>
+                      <w:rFonts w:ascii="Times New Roman" w:hAnsi="Times New Roman" w:cs="Times New Roman"/>
+                      <w:b/>
+                      <w:sz w:val="28"/>
+                      <w:szCs w:val="28"/>
+                    </w:rPr>
+                    <w:t>080</w:t>
+                  </w:r>
+                  <w:r>
+                    <w:rPr>
+                      <w:rFonts w:ascii="Times New Roman" w:hAnsi="Times New Roman" w:cs="Times New Roman"/>
+                      <w:b/>
+                      <w:sz w:val="28"/>
+                      <w:szCs w:val="28"/>
+                    </w:rPr>
+                    <w:t>)</w:t>
                   </w:r>
                 </w:p>
                 <w:p>
@@ -319,7 +427,25 @@
                       <w:sz w:val="28"/>
                       <w:szCs w:val="28"/>
                     </w:rPr>
-                    <w:t>Ahmad Hussain (FA20-BSE-067)</w:t>
+                    <w:t>Ahmad Hussain (FA20-BSE-</w:t>
+                  </w:r>
+                  <w:r>
+                    <w:rPr>
+                      <w:rFonts w:ascii="Times New Roman" w:hAnsi="Times New Roman" w:cs="Times New Roman"/>
+                      <w:b/>
+                      <w:sz w:val="28"/>
+                      <w:szCs w:val="28"/>
+                    </w:rPr>
+                    <w:t>067</w:t>
+                  </w:r>
+                  <w:r>
+                    <w:rPr>
+                      <w:rFonts w:ascii="Times New Roman" w:hAnsi="Times New Roman" w:cs="Times New Roman"/>
+                      <w:b/>
+                      <w:sz w:val="28"/>
+                      <w:szCs w:val="28"/>
+                    </w:rPr>
+                    <w:t>)</w:t>
                   </w:r>
                 </w:p>
                 <w:p>
@@ -415,7 +541,16 @@
                       <w:sz w:val="28"/>
                       <w:szCs w:val="28"/>
                     </w:rPr>
-                    <w:t>Sir Mukhtiar Azmin</w:t>
+                    <w:t xml:space="preserve">Sir Mukhtiar </w:t>
+                  </w:r>
+                  <w:r>
+                    <w:rPr>
+                      <w:rFonts w:ascii="Times New Roman" w:hAnsi="Times New Roman" w:cs="Times New Roman"/>
+                      <w:b/>
+                      <w:sz w:val="28"/>
+                      <w:szCs w:val="28"/>
+                    </w:rPr>
+                    <w:t>Azmin</w:t>
                   </w:r>
                 </w:p>
                 <w:p>
@@ -654,7 +789,6 @@
       <w:r>
         <w:rPr>
           <w:noProof/>
-          <w:lang w:bidi="ar-SA"/>
         </w:rPr>
         <w:drawing>
           <wp:anchor distT="0" distB="0" distL="114300" distR="114300" simplePos="0" relativeHeight="251658240" behindDoc="0" locked="0" layoutInCell="1" allowOverlap="1" wp14:anchorId="6C389251" wp14:editId="26EF1549">
@@ -1921,7 +2055,7 @@
       <w:bookmarkEnd w:id="4"/>
       <w:bookmarkEnd w:id="5"/>
       <w:r>
-        <w:t>:</w:t>
+        <w:t xml:space="preserve"> ye kia hwa</w:t>
       </w:r>
     </w:p>
     <w:p>
@@ -3111,7 +3245,6 @@
       <w:r>
         <w:rPr>
           <w:noProof/>
-          <w:lang w:bidi="ar-SA"/>
         </w:rPr>
         <w:drawing>
           <wp:inline distT="0" distB="0" distL="0" distR="0" wp14:anchorId="5F54432C" wp14:editId="384F80A3">
@@ -3120,7 +3253,7 @@
             <wp:docPr id="2" name="Picture 2" descr="Use Case Diagram For FMS&#10;&#10;Description automatically generated">
               <a:extLst xmlns:a="http://schemas.openxmlformats.org/drawingml/2006/main">
                 <a:ext uri="{C183D7F6-B498-43B3-948B-1728B52AA6E4}">
-                  <adec:decorative xmlns="" xmlns:cx1="http://schemas.microsoft.com/office/drawing/2015/9/8/chartex" xmlns:cx2="http://schemas.microsoft.com/office/drawing/2015/10/21/chartex" xmlns:cx3="http://schemas.microsoft.com/office/drawing/2016/5/9/chartex" xmlns:cx4="http://schemas.microsoft.com/office/drawing/2016/5/10/chartex" xmlns:cx5="http://schemas.microsoft.com/office/drawing/2016/5/11/chartex" xmlns:cx6="http://schemas.microsoft.com/office/drawing/2016/5/12/chartex" xmlns:cx7="http://schemas.microsoft.com/office/drawing/2016/5/13/chartex" xmlns:cx8="http://schemas.microsoft.com/office/drawing/2016/5/14/chartex" xmlns:aink="http://schemas.microsoft.com/office/drawing/2016/ink" xmlns:am3d="http://schemas.microsoft.com/office/drawing/2017/model3d" xmlns:o="urn:schemas-microsoft-com:office:office" xmlns:oel="http://schemas.microsoft.com/office/2019/extlst" xmlns:v="urn:schemas-microsoft-com:vml" xmlns:w10="urn:schemas-microsoft-com:office:word" xmlns:w="http://schemas.openxmlformats.org/wordprocessingml/2006/main" xmlns:w16cex="http://schemas.microsoft.com/office/word/2018/wordml/cex" xmlns:w16cid="http://schemas.microsoft.com/office/word/2016/wordml/cid" xmlns:w16="http://schemas.microsoft.com/office/word/2018/wordml" xmlns:w16sdtdh="http://schemas.microsoft.com/office/word/2020/wordml/sdtdatahash" xmlns:adec="http://schemas.microsoft.com/office/drawing/2017/decorative" val="0"/>
+                  <adec:decorative xmlns:adec="http://schemas.microsoft.com/office/drawing/2017/decorative" val="0"/>
                 </a:ext>
               </a:extLst>
             </wp:docPr>
@@ -3134,7 +3267,7 @@
                     <pic:cNvPr id="2" name="Picture 2" descr="Use Case Diagram For FMS&#10;&#10;Description automatically generated">
                       <a:extLst>
                         <a:ext uri="{C183D7F6-B498-43B3-948B-1728B52AA6E4}">
-                          <adec:decorative xmlns="" xmlns:cx1="http://schemas.microsoft.com/office/drawing/2015/9/8/chartex" xmlns:cx2="http://schemas.microsoft.com/office/drawing/2015/10/21/chartex" xmlns:cx3="http://schemas.microsoft.com/office/drawing/2016/5/9/chartex" xmlns:cx4="http://schemas.microsoft.com/office/drawing/2016/5/10/chartex" xmlns:cx5="http://schemas.microsoft.com/office/drawing/2016/5/11/chartex" xmlns:cx6="http://schemas.microsoft.com/office/drawing/2016/5/12/chartex" xmlns:cx7="http://schemas.microsoft.com/office/drawing/2016/5/13/chartex" xmlns:cx8="http://schemas.microsoft.com/office/drawing/2016/5/14/chartex" xmlns:aink="http://schemas.microsoft.com/office/drawing/2016/ink" xmlns:am3d="http://schemas.microsoft.com/office/drawing/2017/model3d" xmlns:o="urn:schemas-microsoft-com:office:office" xmlns:oel="http://schemas.microsoft.com/office/2019/extlst" xmlns:v="urn:schemas-microsoft-com:vml" xmlns:w10="urn:schemas-microsoft-com:office:word" xmlns:w="http://schemas.openxmlformats.org/wordprocessingml/2006/main" xmlns:w16cex="http://schemas.microsoft.com/office/word/2018/wordml/cex" xmlns:w16cid="http://schemas.microsoft.com/office/word/2016/wordml/cid" xmlns:w16="http://schemas.microsoft.com/office/word/2018/wordml" xmlns:w16sdtdh="http://schemas.microsoft.com/office/word/2020/wordml/sdtdatahash" xmlns:adec="http://schemas.microsoft.com/office/drawing/2017/decorative" val="0"/>
+                          <adec:decorative xmlns:adec="http://schemas.microsoft.com/office/drawing/2017/decorative" val="0"/>
                         </a:ext>
                       </a:extLst>
                     </pic:cNvPr>
@@ -6508,7 +6641,6 @@
       <w:r>
         <w:rPr>
           <w:noProof/>
-          <w:lang w:bidi="ar-SA"/>
         </w:rPr>
         <w:lastRenderedPageBreak/>
         <w:drawing>
@@ -7510,7 +7642,6 @@
       <w:r>
         <w:rPr>
           <w:noProof/>
-          <w:lang w:bidi="ar-SA"/>
         </w:rPr>
         <w:lastRenderedPageBreak/>
         <w:drawing>
@@ -11679,7 +11810,6 @@
           <w:noProof/>
           <w:sz w:val="36"/>
           <w:szCs w:val="24"/>
-          <w:lang w:bidi="ar-SA"/>
         </w:rPr>
         <w:lastRenderedPageBreak/>
         <w:drawing>
@@ -11752,7 +11882,6 @@
       <w:r>
         <w:rPr>
           <w:noProof/>
-          <w:lang w:bidi="ar-SA"/>
         </w:rPr>
         <w:lastRenderedPageBreak/>
         <w:drawing>
@@ -11794,7 +11923,6 @@
       <w:r>
         <w:rPr>
           <w:noProof/>
-          <w:lang w:bidi="ar-SA"/>
         </w:rPr>
         <w:lastRenderedPageBreak/>
         <w:drawing>
@@ -11836,7 +11964,6 @@
       <w:r>
         <w:rPr>
           <w:noProof/>
-          <w:lang w:bidi="ar-SA"/>
         </w:rPr>
         <w:lastRenderedPageBreak/>
         <w:drawing>
@@ -12652,7 +12779,6 @@
       <w:r>
         <w:rPr>
           <w:noProof/>
-          <w:lang w:bidi="ar-SA"/>
         </w:rPr>
         <w:drawing>
           <wp:inline distT="0" distB="0" distL="0" distR="0" wp14:anchorId="3A54FE6E" wp14:editId="543FE088">
@@ -12730,7 +12856,6 @@
       <w:r>
         <w:rPr>
           <w:noProof/>
-          <w:lang w:bidi="ar-SA"/>
         </w:rPr>
         <w:lastRenderedPageBreak/>
         <w:drawing>
@@ -12809,7 +12934,6 @@
       <w:r>
         <w:rPr>
           <w:noProof/>
-          <w:lang w:bidi="ar-SA"/>
         </w:rPr>
         <w:drawing>
           <wp:inline distT="0" distB="0" distL="0" distR="0" wp14:anchorId="5B3D5577" wp14:editId="1BBB9394">
@@ -12899,7 +13023,6 @@
       <w:r>
         <w:rPr>
           <w:noProof/>
-          <w:lang w:bidi="ar-SA"/>
         </w:rPr>
         <w:drawing>
           <wp:inline distT="0" distB="0" distL="0" distR="0" wp14:anchorId="5B04A3C6" wp14:editId="245569A4">
@@ -12953,7 +13076,6 @@
       <w:r>
         <w:rPr>
           <w:noProof/>
-          <w:lang w:bidi="ar-SA"/>
         </w:rPr>
         <w:drawing>
           <wp:inline distT="0" distB="0" distL="0" distR="0" wp14:anchorId="5C0BD232" wp14:editId="0F93D362">
@@ -13031,7 +13153,6 @@
       <w:r>
         <w:rPr>
           <w:noProof/>
-          <w:lang w:bidi="ar-SA"/>
         </w:rPr>
         <w:lastRenderedPageBreak/>
         <w:drawing>
@@ -13122,7 +13243,6 @@
       <w:r>
         <w:rPr>
           <w:noProof/>
-          <w:lang w:bidi="ar-SA"/>
         </w:rPr>
         <w:drawing>
           <wp:inline distT="0" distB="0" distL="0" distR="0" wp14:anchorId="280E8148" wp14:editId="4BE1FB0C">
@@ -13200,7 +13320,6 @@
       <w:r>
         <w:rPr>
           <w:noProof/>
-          <w:lang w:bidi="ar-SA"/>
         </w:rPr>
         <w:lastRenderedPageBreak/>
         <w:drawing>
@@ -13260,150 +13379,186 @@
     </w:p>
     <w:p>
       <w:pPr>
-        <w:tabs>
-          <w:tab w:val="left" w:pos="3075"/>
-        </w:tabs>
-        <w:rPr>
-          <w:color w:val="548DD4" w:themeColor="text2" w:themeTint="99"/>
-          <w:sz w:val="28"/>
-          <w:szCs w:val="28"/>
-        </w:rPr>
-      </w:pPr>
-      <w:r>
         <w:rPr>
           <w:color w:val="365F91" w:themeColor="accent1" w:themeShade="BF"/>
           <w:sz w:val="26"/>
           <w:szCs w:val="26"/>
         </w:rPr>
-        <w:tab/>
-      </w:r>
-      <w:r>
-        <w:rPr>
-          <w:color w:val="548DD4" w:themeColor="text2" w:themeTint="99"/>
-          <w:sz w:val="28"/>
-          <w:szCs w:val="28"/>
-        </w:rPr>
-        <w:t>Chapter: System Sequence Diagram</w:t>
-      </w:r>
-    </w:p>
-    <w:p>
-      <w:pPr>
-        <w:tabs>
-          <w:tab w:val="left" w:pos="3075"/>
-        </w:tabs>
-        <w:rPr>
-          <w:sz w:val="28"/>
-          <w:szCs w:val="28"/>
-        </w:rPr>
-      </w:pPr>
-      <w:r>
-        <w:rPr>
-          <w:sz w:val="28"/>
-          <w:szCs w:val="28"/>
-        </w:rPr>
-        <w:t>Registration Number (FA20-BSE-078)</w:t>
-      </w:r>
-    </w:p>
-    <w:p>
-      <w:pPr>
-        <w:tabs>
-          <w:tab w:val="left" w:pos="3075"/>
-        </w:tabs>
-        <w:rPr>
-          <w:sz w:val="28"/>
-          <w:szCs w:val="28"/>
-        </w:rPr>
-      </w:pPr>
-      <w:r>
-        <w:rPr>
-          <w:sz w:val="28"/>
-          <w:szCs w:val="28"/>
-        </w:rPr>
-        <w:t xml:space="preserve">Name: Ali Sher Khan </w:t>
-      </w:r>
-    </w:p>
-    <w:p>
-      <w:pPr>
-        <w:tabs>
-          <w:tab w:val="left" w:pos="3075"/>
-        </w:tabs>
-        <w:rPr>
-          <w:sz w:val="28"/>
-          <w:szCs w:val="28"/>
-        </w:rPr>
-      </w:pPr>
-      <w:r>
-        <w:rPr>
-          <w:sz w:val="28"/>
-          <w:szCs w:val="28"/>
-        </w:rPr>
-        <w:t>Use Case: View Sales Report</w:t>
-      </w:r>
-      <w:r>
-        <w:rPr>
-          <w:sz w:val="28"/>
-          <w:szCs w:val="28"/>
-        </w:rPr>
-        <w:t>:</w:t>
-      </w:r>
-      <w:r>
-        <w:rPr>
-          <w:sz w:val="28"/>
-          <w:szCs w:val="28"/>
-        </w:rPr>
-        <w:t xml:space="preserve"> </w:t>
-      </w:r>
-    </w:p>
-    <w:p>
-      <w:pPr>
-        <w:tabs>
-          <w:tab w:val="left" w:pos="3075"/>
-        </w:tabs>
-        <w:rPr>
-          <w:sz w:val="28"/>
-          <w:szCs w:val="28"/>
-        </w:rPr>
-      </w:pPr>
-      <w:r>
-        <w:rPr>
-          <w:sz w:val="28"/>
-          <w:szCs w:val="28"/>
-        </w:rPr>
-        <w:t>System Sequence Diagram (SSD) for view Sales Report:</w:t>
-      </w:r>
-      <w:bookmarkStart w:id="28" w:name="_GoBack"/>
-      <w:bookmarkEnd w:id="28"/>
-      <w:r>
-        <w:rPr>
-          <w:sz w:val="28"/>
-          <w:szCs w:val="28"/>
-        </w:rPr>
-        <w:t xml:space="preserve"> </w:t>
-      </w:r>
-    </w:p>
-    <w:p>
-      <w:pPr>
-        <w:tabs>
-          <w:tab w:val="left" w:pos="3075"/>
-        </w:tabs>
-        <w:rPr>
-          <w:sz w:val="28"/>
-          <w:szCs w:val="28"/>
-        </w:rPr>
+      </w:pPr>
+    </w:p>
+    <w:p/>
+    <w:p>
+      <w:pPr>
+        <w:rPr>
+          <w:b/>
+          <w:sz w:val="36"/>
+          <w:szCs w:val="24"/>
+          <w:u w:val="single"/>
+        </w:rPr>
+      </w:pPr>
+    </w:p>
+    <w:p>
+      <w:pPr>
+        <w:rPr>
+          <w:b/>
+          <w:sz w:val="36"/>
+          <w:szCs w:val="24"/>
+          <w:u w:val="single"/>
+        </w:rPr>
+      </w:pPr>
+    </w:p>
+    <w:p>
+      <w:pPr>
+        <w:rPr>
+          <w:b/>
+          <w:sz w:val="36"/>
+          <w:szCs w:val="24"/>
+          <w:u w:val="single"/>
+        </w:rPr>
+      </w:pPr>
+    </w:p>
+    <w:p/>
+    <w:p>
+      <w:pPr>
+        <w:ind w:firstLine="720"/>
+      </w:pPr>
+    </w:p>
+    <w:p>
+      <w:pPr>
+        <w:ind w:firstLine="720"/>
+      </w:pPr>
+    </w:p>
+    <w:p>
+      <w:pPr>
+        <w:ind w:firstLine="720"/>
+      </w:pPr>
+    </w:p>
+    <w:p>
+      <w:pPr>
+        <w:ind w:firstLine="720"/>
+      </w:pPr>
+    </w:p>
+    <w:p>
+      <w:pPr>
+        <w:ind w:firstLine="720"/>
+      </w:pPr>
+    </w:p>
+    <w:p>
+      <w:pPr>
+        <w:ind w:firstLine="720"/>
+      </w:pPr>
+    </w:p>
+    <w:p>
+      <w:pPr>
+        <w:ind w:firstLine="720"/>
+      </w:pPr>
+    </w:p>
+    <w:p>
+      <w:pPr>
+        <w:ind w:firstLine="720"/>
+      </w:pPr>
+    </w:p>
+    <w:p>
+      <w:pPr>
+        <w:ind w:firstLine="720"/>
+      </w:pPr>
+    </w:p>
+    <w:p>
+      <w:pPr>
+        <w:ind w:firstLine="720"/>
+      </w:pPr>
+    </w:p>
+    <w:p>
+      <w:pPr>
+        <w:ind w:firstLine="720"/>
+      </w:pPr>
+    </w:p>
+    <w:p>
+      <w:pPr>
+        <w:jc w:val="center"/>
+        <w:rPr>
+          <w:color w:val="365F91" w:themeColor="accent1" w:themeShade="BF"/>
+          <w:sz w:val="26"/>
+          <w:szCs w:val="26"/>
+        </w:rPr>
+      </w:pPr>
+      <w:r>
+        <w:rPr>
+          <w:color w:val="365F91" w:themeColor="accent1" w:themeShade="BF"/>
+          <w:sz w:val="26"/>
+          <w:szCs w:val="26"/>
+        </w:rPr>
+        <w:lastRenderedPageBreak/>
+        <w:t>Muhammad Hassaan Bin Abid</w:t>
+      </w:r>
+      <w:r>
+        <w:rPr>
+          <w:color w:val="365F91" w:themeColor="accent1" w:themeShade="BF"/>
+          <w:sz w:val="26"/>
+          <w:szCs w:val="26"/>
+        </w:rPr>
+        <w:t xml:space="preserve"> (FA20-BSE-0</w:t>
+      </w:r>
+      <w:r>
+        <w:rPr>
+          <w:color w:val="365F91" w:themeColor="accent1" w:themeShade="BF"/>
+          <w:sz w:val="26"/>
+          <w:szCs w:val="26"/>
+        </w:rPr>
+        <w:t>80</w:t>
+      </w:r>
+      <w:r>
+        <w:rPr>
+          <w:color w:val="365F91" w:themeColor="accent1" w:themeShade="BF"/>
+          <w:sz w:val="26"/>
+          <w:szCs w:val="26"/>
+        </w:rPr>
+        <w:t>)</w:t>
+      </w:r>
+    </w:p>
+    <w:p>
+      <w:pPr>
+        <w:pStyle w:val="Heading4"/>
+        <w:jc w:val="center"/>
+      </w:pPr>
+      <w:r>
+        <w:t xml:space="preserve">Use Case: </w:t>
+      </w:r>
+      <w:r>
+        <w:t>Generate Testing Report</w:t>
+      </w:r>
+    </w:p>
+    <w:p>
+      <w:pPr>
+        <w:rPr>
+          <w:color w:val="365F91" w:themeColor="accent1" w:themeShade="BF"/>
+          <w:sz w:val="26"/>
+          <w:szCs w:val="26"/>
+        </w:rPr>
+      </w:pPr>
+    </w:p>
+    <w:p>
+      <w:pPr>
+        <w:rPr>
+          <w:color w:val="365F91" w:themeColor="accent1" w:themeShade="BF"/>
+          <w:sz w:val="26"/>
+          <w:szCs w:val="26"/>
+        </w:rPr>
+      </w:pPr>
+    </w:p>
+    <w:p>
+      <w:pPr>
+        <w:ind w:firstLine="720"/>
       </w:pPr>
       <w:r>
         <w:rPr>
           <w:noProof/>
-          <w:sz w:val="28"/>
-          <w:szCs w:val="28"/>
-          <w:lang w:bidi="ar-SA"/>
-        </w:rPr>
-        <w:lastRenderedPageBreak/>
+        </w:rPr>
         <w:drawing>
-          <wp:inline distT="0" distB="0" distL="0" distR="0" wp14:anchorId="5F675039" wp14:editId="5608458C">
-            <wp:extent cx="5943600" cy="5763895"/>
+          <wp:inline distT="0" distB="0" distL="0" distR="0" wp14:anchorId="0D38C425" wp14:editId="58C59BE1">
+            <wp:extent cx="4891405" cy="6103620"/>
             <wp:effectExtent l="0" t="0" r="0" b="0"/>
-            <wp:docPr id="21" name="Picture 21"/>
+            <wp:docPr id="22" name="Picture 22"/>
             <wp:cNvGraphicFramePr>
               <a:graphicFrameLocks xmlns:a="http://schemas.openxmlformats.org/drawingml/2006/main" noChangeAspect="1"/>
             </wp:cNvGraphicFramePr>
@@ -13411,8 +13566,10 @@
               <a:graphicData uri="http://schemas.openxmlformats.org/drawingml/2006/picture">
                 <pic:pic xmlns:pic="http://schemas.openxmlformats.org/drawingml/2006/picture">
                   <pic:nvPicPr>
-                    <pic:cNvPr id="21" name="View Sales Report.jpg"/>
-                    <pic:cNvPicPr/>
+                    <pic:cNvPr id="0" name="Picture 3"/>
+                    <pic:cNvPicPr>
+                      <a:picLocks noChangeAspect="1" noChangeArrowheads="1"/>
+                    </pic:cNvPicPr>
                   </pic:nvPicPr>
                   <pic:blipFill>
                     <a:blip r:embed="rId27">
@@ -13422,18 +13579,23 @@
                         </a:ext>
                       </a:extLst>
                     </a:blip>
+                    <a:srcRect/>
                     <a:stretch>
                       <a:fillRect/>
                     </a:stretch>
                   </pic:blipFill>
-                  <pic:spPr>
+                  <pic:spPr bwMode="auto">
                     <a:xfrm>
                       <a:off x="0" y="0"/>
-                      <a:ext cx="5943600" cy="5763895"/>
+                      <a:ext cx="4891405" cy="6103620"/>
                     </a:xfrm>
                     <a:prstGeom prst="rect">
                       <a:avLst/>
                     </a:prstGeom>
+                    <a:noFill/>
+                    <a:ln>
+                      <a:noFill/>
+                    </a:ln>
                   </pic:spPr>
                 </pic:pic>
               </a:graphicData>
@@ -13442,38 +13604,6 @@
         </w:drawing>
       </w:r>
     </w:p>
-    <w:p/>
-    <w:p>
-      <w:pPr>
-        <w:rPr>
-          <w:b/>
-          <w:sz w:val="36"/>
-          <w:szCs w:val="24"/>
-          <w:u w:val="single"/>
-        </w:rPr>
-      </w:pPr>
-    </w:p>
-    <w:p>
-      <w:pPr>
-        <w:rPr>
-          <w:b/>
-          <w:sz w:val="36"/>
-          <w:szCs w:val="24"/>
-          <w:u w:val="single"/>
-        </w:rPr>
-      </w:pPr>
-    </w:p>
-    <w:p>
-      <w:pPr>
-        <w:rPr>
-          <w:b/>
-          <w:sz w:val="36"/>
-          <w:szCs w:val="24"/>
-          <w:u w:val="single"/>
-        </w:rPr>
-      </w:pPr>
-    </w:p>
-    <w:p/>
     <w:p>
       <w:pPr>
         <w:ind w:firstLine="720"/>
@@ -13496,7 +13626,7 @@
 </file>
 
 <file path=word/endnotes.xml><?xml version="1.0" encoding="utf-8"?>
-<w:endnotes xmlns:wpc="http://schemas.microsoft.com/office/word/2010/wordprocessingCanvas" xmlns:cx="http://schemas.microsoft.com/office/drawing/2014/chartex" xmlns:mc="http://schemas.openxmlformats.org/markup-compatibility/2006" xmlns:o="urn:schemas-microsoft-com:office:office" xmlns:r="http://schemas.openxmlformats.org/officeDocument/2006/relationships" xmlns:m="http://schemas.openxmlformats.org/officeDocument/2006/math" xmlns:v="urn:schemas-microsoft-com:vml" xmlns:wp14="http://schemas.microsoft.com/office/word/2010/wordprocessingDrawing" xmlns:wp="http://schemas.openxmlformats.org/drawingml/2006/wordprocessingDrawing" xmlns:w10="urn:schemas-microsoft-com:office:word" xmlns:w="http://schemas.openxmlformats.org/wordprocessingml/2006/main" xmlns:w14="http://schemas.microsoft.com/office/word/2010/wordml" xmlns:w15="http://schemas.microsoft.com/office/word/2012/wordml" xmlns:w16se="http://schemas.microsoft.com/office/word/2015/wordml/symex" xmlns:wpg="http://schemas.microsoft.com/office/word/2010/wordprocessingGroup" xmlns:wpi="http://schemas.microsoft.com/office/word/2010/wordprocessingInk" xmlns:wne="http://schemas.microsoft.com/office/word/2006/wordml" xmlns:wps="http://schemas.microsoft.com/office/word/2010/wordprocessingShape" mc:Ignorable="w14 w15 w16se wp14">
+<w:endnotes xmlns:wpc="http://schemas.microsoft.com/office/word/2010/wordprocessingCanvas" xmlns:cx="http://schemas.microsoft.com/office/drawing/2014/chartex" xmlns:cx1="http://schemas.microsoft.com/office/drawing/2015/9/8/chartex" xmlns:cx2="http://schemas.microsoft.com/office/drawing/2015/10/21/chartex" xmlns:cx3="http://schemas.microsoft.com/office/drawing/2016/5/9/chartex" xmlns:cx4="http://schemas.microsoft.com/office/drawing/2016/5/10/chartex" xmlns:cx5="http://schemas.microsoft.com/office/drawing/2016/5/11/chartex" xmlns:cx6="http://schemas.microsoft.com/office/drawing/2016/5/12/chartex" xmlns:cx7="http://schemas.microsoft.com/office/drawing/2016/5/13/chartex" xmlns:cx8="http://schemas.microsoft.com/office/drawing/2016/5/14/chartex" xmlns:mc="http://schemas.openxmlformats.org/markup-compatibility/2006" xmlns:aink="http://schemas.microsoft.com/office/drawing/2016/ink" xmlns:am3d="http://schemas.microsoft.com/office/drawing/2017/model3d" xmlns:o="urn:schemas-microsoft-com:office:office" xmlns:oel="http://schemas.microsoft.com/office/2019/extlst" xmlns:r="http://schemas.openxmlformats.org/officeDocument/2006/relationships" xmlns:m="http://schemas.openxmlformats.org/officeDocument/2006/math" xmlns:v="urn:schemas-microsoft-com:vml" xmlns:wp14="http://schemas.microsoft.com/office/word/2010/wordprocessingDrawing" xmlns:wp="http://schemas.openxmlformats.org/drawingml/2006/wordprocessingDrawing" xmlns:w10="urn:schemas-microsoft-com:office:word" xmlns:w="http://schemas.openxmlformats.org/wordprocessingml/2006/main" xmlns:w14="http://schemas.microsoft.com/office/word/2010/wordml" xmlns:w15="http://schemas.microsoft.com/office/word/2012/wordml" xmlns:w16cex="http://schemas.microsoft.com/office/word/2018/wordml/cex" xmlns:w16cid="http://schemas.microsoft.com/office/word/2016/wordml/cid" xmlns:w16="http://schemas.microsoft.com/office/word/2018/wordml" xmlns:w16sdtdh="http://schemas.microsoft.com/office/word/2020/wordml/sdtdatahash" xmlns:w16se="http://schemas.microsoft.com/office/word/2015/wordml/symex" xmlns:wpg="http://schemas.microsoft.com/office/word/2010/wordprocessingGroup" xmlns:wpi="http://schemas.microsoft.com/office/word/2010/wordprocessingInk" xmlns:wne="http://schemas.microsoft.com/office/word/2006/wordml" xmlns:wps="http://schemas.microsoft.com/office/word/2010/wordprocessingShape" mc:Ignorable="w14 w15 w16se w16cid w16 w16cex w16sdtdh wp14">
   <w:endnote w:type="separator" w:id="-1">
     <w:p>
       <w:pPr>
@@ -13521,7 +13651,7 @@
 </file>
 
 <file path=word/footnotes.xml><?xml version="1.0" encoding="utf-8"?>
-<w:footnotes xmlns:wpc="http://schemas.microsoft.com/office/word/2010/wordprocessingCanvas" xmlns:cx="http://schemas.microsoft.com/office/drawing/2014/chartex" xmlns:mc="http://schemas.openxmlformats.org/markup-compatibility/2006" xmlns:o="urn:schemas-microsoft-com:office:office" xmlns:r="http://schemas.openxmlformats.org/officeDocument/2006/relationships" xmlns:m="http://schemas.openxmlformats.org/officeDocument/2006/math" xmlns:v="urn:schemas-microsoft-com:vml" xmlns:wp14="http://schemas.microsoft.com/office/word/2010/wordprocessingDrawing" xmlns:wp="http://schemas.openxmlformats.org/drawingml/2006/wordprocessingDrawing" xmlns:w10="urn:schemas-microsoft-com:office:word" xmlns:w="http://schemas.openxmlformats.org/wordprocessingml/2006/main" xmlns:w14="http://schemas.microsoft.com/office/word/2010/wordml" xmlns:w15="http://schemas.microsoft.com/office/word/2012/wordml" xmlns:w16se="http://schemas.microsoft.com/office/word/2015/wordml/symex" xmlns:wpg="http://schemas.microsoft.com/office/word/2010/wordprocessingGroup" xmlns:wpi="http://schemas.microsoft.com/office/word/2010/wordprocessingInk" xmlns:wne="http://schemas.microsoft.com/office/word/2006/wordml" xmlns:wps="http://schemas.microsoft.com/office/word/2010/wordprocessingShape" mc:Ignorable="w14 w15 w16se wp14">
+<w:footnotes xmlns:wpc="http://schemas.microsoft.com/office/word/2010/wordprocessingCanvas" xmlns:cx="http://schemas.microsoft.com/office/drawing/2014/chartex" xmlns:cx1="http://schemas.microsoft.com/office/drawing/2015/9/8/chartex" xmlns:cx2="http://schemas.microsoft.com/office/drawing/2015/10/21/chartex" xmlns:cx3="http://schemas.microsoft.com/office/drawing/2016/5/9/chartex" xmlns:cx4="http://schemas.microsoft.com/office/drawing/2016/5/10/chartex" xmlns:cx5="http://schemas.microsoft.com/office/drawing/2016/5/11/chartex" xmlns:cx6="http://schemas.microsoft.com/office/drawing/2016/5/12/chartex" xmlns:cx7="http://schemas.microsoft.com/office/drawing/2016/5/13/chartex" xmlns:cx8="http://schemas.microsoft.com/office/drawing/2016/5/14/chartex" xmlns:mc="http://schemas.openxmlformats.org/markup-compatibility/2006" xmlns:aink="http://schemas.microsoft.com/office/drawing/2016/ink" xmlns:am3d="http://schemas.microsoft.com/office/drawing/2017/model3d" xmlns:o="urn:schemas-microsoft-com:office:office" xmlns:oel="http://schemas.microsoft.com/office/2019/extlst" xmlns:r="http://schemas.openxmlformats.org/officeDocument/2006/relationships" xmlns:m="http://schemas.openxmlformats.org/officeDocument/2006/math" xmlns:v="urn:schemas-microsoft-com:vml" xmlns:wp14="http://schemas.microsoft.com/office/word/2010/wordprocessingDrawing" xmlns:wp="http://schemas.openxmlformats.org/drawingml/2006/wordprocessingDrawing" xmlns:w10="urn:schemas-microsoft-com:office:word" xmlns:w="http://schemas.openxmlformats.org/wordprocessingml/2006/main" xmlns:w14="http://schemas.microsoft.com/office/word/2010/wordml" xmlns:w15="http://schemas.microsoft.com/office/word/2012/wordml" xmlns:w16cex="http://schemas.microsoft.com/office/word/2018/wordml/cex" xmlns:w16cid="http://schemas.microsoft.com/office/word/2016/wordml/cid" xmlns:w16="http://schemas.microsoft.com/office/word/2018/wordml" xmlns:w16sdtdh="http://schemas.microsoft.com/office/word/2020/wordml/sdtdatahash" xmlns:w16se="http://schemas.microsoft.com/office/word/2015/wordml/symex" xmlns:wpg="http://schemas.microsoft.com/office/word/2010/wordprocessingGroup" xmlns:wpi="http://schemas.microsoft.com/office/word/2010/wordprocessingInk" xmlns:wne="http://schemas.microsoft.com/office/word/2006/wordml" xmlns:wps="http://schemas.microsoft.com/office/word/2010/wordprocessingShape" mc:Ignorable="w14 w15 w16se w16cid w16 w16cex w16sdtdh wp14">
   <w:footnote w:type="separator" w:id="-1">
     <w:p>
       <w:pPr>
@@ -13546,7 +13676,7 @@
 </file>
 
 <file path=word/numbering.xml><?xml version="1.0" encoding="utf-8"?>
-<w:numbering xmlns:wpc="http://schemas.microsoft.com/office/word/2010/wordprocessingCanvas" xmlns:cx="http://schemas.microsoft.com/office/drawing/2014/chartex" xmlns:mc="http://schemas.openxmlformats.org/markup-compatibility/2006" xmlns:o="urn:schemas-microsoft-com:office:office" xmlns:r="http://schemas.openxmlformats.org/officeDocument/2006/relationships" xmlns:m="http://schemas.openxmlformats.org/officeDocument/2006/math" xmlns:v="urn:schemas-microsoft-com:vml" xmlns:wp14="http://schemas.microsoft.com/office/word/2010/wordprocessingDrawing" xmlns:wp="http://schemas.openxmlformats.org/drawingml/2006/wordprocessingDrawing" xmlns:w10="urn:schemas-microsoft-com:office:word" xmlns:w="http://schemas.openxmlformats.org/wordprocessingml/2006/main" xmlns:w14="http://schemas.microsoft.com/office/word/2010/wordml" xmlns:w15="http://schemas.microsoft.com/office/word/2012/wordml" xmlns:w16se="http://schemas.microsoft.com/office/word/2015/wordml/symex" xmlns:wpg="http://schemas.microsoft.com/office/word/2010/wordprocessingGroup" xmlns:wpi="http://schemas.microsoft.com/office/word/2010/wordprocessingInk" xmlns:wne="http://schemas.microsoft.com/office/word/2006/wordml" xmlns:wps="http://schemas.microsoft.com/office/word/2010/wordprocessingShape" mc:Ignorable="w14 w15 w16se wp14">
+<w:numbering xmlns:wpc="http://schemas.microsoft.com/office/word/2010/wordprocessingCanvas" xmlns:cx="http://schemas.microsoft.com/office/drawing/2014/chartex" xmlns:cx1="http://schemas.microsoft.com/office/drawing/2015/9/8/chartex" xmlns:cx2="http://schemas.microsoft.com/office/drawing/2015/10/21/chartex" xmlns:cx3="http://schemas.microsoft.com/office/drawing/2016/5/9/chartex" xmlns:cx4="http://schemas.microsoft.com/office/drawing/2016/5/10/chartex" xmlns:cx5="http://schemas.microsoft.com/office/drawing/2016/5/11/chartex" xmlns:cx6="http://schemas.microsoft.com/office/drawing/2016/5/12/chartex" xmlns:cx7="http://schemas.microsoft.com/office/drawing/2016/5/13/chartex" xmlns:cx8="http://schemas.microsoft.com/office/drawing/2016/5/14/chartex" xmlns:mc="http://schemas.openxmlformats.org/markup-compatibility/2006" xmlns:aink="http://schemas.microsoft.com/office/drawing/2016/ink" xmlns:am3d="http://schemas.microsoft.com/office/drawing/2017/model3d" xmlns:o="urn:schemas-microsoft-com:office:office" xmlns:oel="http://schemas.microsoft.com/office/2019/extlst" xmlns:r="http://schemas.openxmlformats.org/officeDocument/2006/relationships" xmlns:m="http://schemas.openxmlformats.org/officeDocument/2006/math" xmlns:v="urn:schemas-microsoft-com:vml" xmlns:wp14="http://schemas.microsoft.com/office/word/2010/wordprocessingDrawing" xmlns:wp="http://schemas.openxmlformats.org/drawingml/2006/wordprocessingDrawing" xmlns:w10="urn:schemas-microsoft-com:office:word" xmlns:w="http://schemas.openxmlformats.org/wordprocessingml/2006/main" xmlns:w14="http://schemas.microsoft.com/office/word/2010/wordml" xmlns:w15="http://schemas.microsoft.com/office/word/2012/wordml" xmlns:w16cex="http://schemas.microsoft.com/office/word/2018/wordml/cex" xmlns:w16cid="http://schemas.microsoft.com/office/word/2016/wordml/cid" xmlns:w16="http://schemas.microsoft.com/office/word/2018/wordml" xmlns:w16sdtdh="http://schemas.microsoft.com/office/word/2020/wordml/sdtdatahash" xmlns:w16se="http://schemas.microsoft.com/office/word/2015/wordml/symex" xmlns:wpg="http://schemas.microsoft.com/office/word/2010/wordprocessingGroup" xmlns:wpi="http://schemas.microsoft.com/office/word/2010/wordprocessingInk" xmlns:wne="http://schemas.microsoft.com/office/word/2006/wordml" xmlns:wps="http://schemas.microsoft.com/office/word/2010/wordprocessingShape" mc:Ignorable="w14 w15 w16se w16cid w16 w16cex w16sdtdh wp14">
   <w:abstractNum w:abstractNumId="0" w15:restartNumberingAfterBreak="0">
     <w:nsid w:val="00987FCB"/>
     <w:multiLevelType w:val="hybridMultilevel"/>
@@ -17862,37 +17992,37 @@
       </w:pPr>
     </w:lvl>
   </w:abstractNum>
-  <w:num w:numId="1">
+  <w:num w:numId="1" w16cid:durableId="382104016">
     <w:abstractNumId w:val="31"/>
   </w:num>
-  <w:num w:numId="2">
+  <w:num w:numId="2" w16cid:durableId="1086029624">
     <w:abstractNumId w:val="21"/>
   </w:num>
-  <w:num w:numId="3">
+  <w:num w:numId="3" w16cid:durableId="1455561435">
     <w:abstractNumId w:val="9"/>
   </w:num>
-  <w:num w:numId="4">
+  <w:num w:numId="4" w16cid:durableId="969361325">
     <w:abstractNumId w:val="10"/>
   </w:num>
-  <w:num w:numId="5">
+  <w:num w:numId="5" w16cid:durableId="1392191659">
     <w:abstractNumId w:val="5"/>
   </w:num>
-  <w:num w:numId="6">
+  <w:num w:numId="6" w16cid:durableId="1148941936">
     <w:abstractNumId w:val="22"/>
   </w:num>
-  <w:num w:numId="7">
+  <w:num w:numId="7" w16cid:durableId="1922832041">
     <w:abstractNumId w:val="15"/>
   </w:num>
-  <w:num w:numId="8">
+  <w:num w:numId="8" w16cid:durableId="1779063377">
     <w:abstractNumId w:val="11"/>
   </w:num>
-  <w:num w:numId="9">
+  <w:num w:numId="9" w16cid:durableId="139737340">
     <w:abstractNumId w:val="19"/>
   </w:num>
-  <w:num w:numId="10">
+  <w:num w:numId="10" w16cid:durableId="495389882">
     <w:abstractNumId w:val="40"/>
   </w:num>
-  <w:num w:numId="11">
+  <w:num w:numId="11" w16cid:durableId="1834444027">
     <w:abstractNumId w:val="35"/>
     <w:lvlOverride w:ilvl="0">
       <w:startOverride w:val="1"/>
@@ -17922,34 +18052,34 @@
       <w:startOverride w:val="1"/>
     </w:lvlOverride>
   </w:num>
-  <w:num w:numId="12">
+  <w:num w:numId="12" w16cid:durableId="1896575001">
     <w:abstractNumId w:val="20"/>
   </w:num>
-  <w:num w:numId="13">
+  <w:num w:numId="13" w16cid:durableId="1737513628">
     <w:abstractNumId w:val="4"/>
   </w:num>
-  <w:num w:numId="14">
+  <w:num w:numId="14" w16cid:durableId="509952846">
     <w:abstractNumId w:val="7"/>
   </w:num>
-  <w:num w:numId="15">
+  <w:num w:numId="15" w16cid:durableId="1333025190">
     <w:abstractNumId w:val="8"/>
   </w:num>
-  <w:num w:numId="16">
+  <w:num w:numId="16" w16cid:durableId="1675263242">
     <w:abstractNumId w:val="20"/>
   </w:num>
-  <w:num w:numId="17">
+  <w:num w:numId="17" w16cid:durableId="1662349193">
     <w:abstractNumId w:val="6"/>
   </w:num>
-  <w:num w:numId="18">
+  <w:num w:numId="18" w16cid:durableId="745810248">
     <w:abstractNumId w:val="29"/>
   </w:num>
-  <w:num w:numId="19">
+  <w:num w:numId="19" w16cid:durableId="1442072783">
     <w:abstractNumId w:val="16"/>
   </w:num>
-  <w:num w:numId="20">
+  <w:num w:numId="20" w16cid:durableId="244918945">
     <w:abstractNumId w:val="38"/>
   </w:num>
-  <w:num w:numId="21">
+  <w:num w:numId="21" w16cid:durableId="985279441">
     <w:abstractNumId w:val="24"/>
     <w:lvlOverride w:ilvl="0"/>
     <w:lvlOverride w:ilvl="1">
@@ -17977,7 +18107,7 @@
       <w:startOverride w:val="1"/>
     </w:lvlOverride>
   </w:num>
-  <w:num w:numId="22">
+  <w:num w:numId="22" w16cid:durableId="2028754336">
     <w:abstractNumId w:val="17"/>
     <w:lvlOverride w:ilvl="0"/>
     <w:lvlOverride w:ilvl="1">
@@ -18005,7 +18135,7 @@
       <w:startOverride w:val="1"/>
     </w:lvlOverride>
   </w:num>
-  <w:num w:numId="23">
+  <w:num w:numId="23" w16cid:durableId="972178329">
     <w:abstractNumId w:val="32"/>
     <w:lvlOverride w:ilvl="0"/>
     <w:lvlOverride w:ilvl="1">
@@ -18033,19 +18163,19 @@
       <w:startOverride w:val="1"/>
     </w:lvlOverride>
   </w:num>
-  <w:num w:numId="24">
+  <w:num w:numId="24" w16cid:durableId="232938565">
     <w:abstractNumId w:val="37"/>
   </w:num>
-  <w:num w:numId="25">
+  <w:num w:numId="25" w16cid:durableId="2030837851">
     <w:abstractNumId w:val="3"/>
   </w:num>
-  <w:num w:numId="26">
+  <w:num w:numId="26" w16cid:durableId="525754460">
     <w:abstractNumId w:val="23"/>
   </w:num>
-  <w:num w:numId="27">
+  <w:num w:numId="27" w16cid:durableId="732117247">
     <w:abstractNumId w:val="1"/>
   </w:num>
-  <w:num w:numId="28">
+  <w:num w:numId="28" w16cid:durableId="903564482">
     <w:abstractNumId w:val="26"/>
     <w:lvlOverride w:ilvl="0"/>
     <w:lvlOverride w:ilvl="1">
@@ -18073,7 +18203,7 @@
       <w:startOverride w:val="1"/>
     </w:lvlOverride>
   </w:num>
-  <w:num w:numId="29">
+  <w:num w:numId="29" w16cid:durableId="50009371">
     <w:abstractNumId w:val="12"/>
     <w:lvlOverride w:ilvl="0"/>
     <w:lvlOverride w:ilvl="1">
@@ -18101,7 +18231,7 @@
       <w:startOverride w:val="1"/>
     </w:lvlOverride>
   </w:num>
-  <w:num w:numId="30">
+  <w:num w:numId="30" w16cid:durableId="153037983">
     <w:abstractNumId w:val="18"/>
     <w:lvlOverride w:ilvl="0"/>
     <w:lvlOverride w:ilvl="1">
@@ -18129,7 +18259,7 @@
       <w:startOverride w:val="1"/>
     </w:lvlOverride>
   </w:num>
-  <w:num w:numId="31">
+  <w:num w:numId="31" w16cid:durableId="310257117">
     <w:abstractNumId w:val="36"/>
     <w:lvlOverride w:ilvl="0"/>
     <w:lvlOverride w:ilvl="1">
@@ -18157,7 +18287,7 @@
       <w:startOverride w:val="1"/>
     </w:lvlOverride>
   </w:num>
-  <w:num w:numId="32">
+  <w:num w:numId="32" w16cid:durableId="718476860">
     <w:abstractNumId w:val="28"/>
     <w:lvlOverride w:ilvl="0">
       <w:startOverride w:val="1"/>
@@ -18187,7 +18317,7 @@
       <w:startOverride w:val="1"/>
     </w:lvlOverride>
   </w:num>
-  <w:num w:numId="33">
+  <w:num w:numId="33" w16cid:durableId="588469128">
     <w:abstractNumId w:val="30"/>
     <w:lvlOverride w:ilvl="0">
       <w:startOverride w:val="1"/>
@@ -18217,7 +18347,7 @@
       <w:startOverride w:val="1"/>
     </w:lvlOverride>
   </w:num>
-  <w:num w:numId="34">
+  <w:num w:numId="34" w16cid:durableId="1146749894">
     <w:abstractNumId w:val="39"/>
     <w:lvlOverride w:ilvl="0">
       <w:startOverride w:val="1"/>
@@ -18247,7 +18377,7 @@
       <w:startOverride w:val="1"/>
     </w:lvlOverride>
   </w:num>
-  <w:num w:numId="35">
+  <w:num w:numId="35" w16cid:durableId="703753216">
     <w:abstractNumId w:val="2"/>
     <w:lvlOverride w:ilvl="0">
       <w:startOverride w:val="1"/>
@@ -18277,13 +18407,13 @@
       <w:startOverride w:val="1"/>
     </w:lvlOverride>
   </w:num>
-  <w:num w:numId="36">
+  <w:num w:numId="36" w16cid:durableId="1329091794">
     <w:abstractNumId w:val="2"/>
   </w:num>
-  <w:num w:numId="37">
+  <w:num w:numId="37" w16cid:durableId="1548762568">
     <w:abstractNumId w:val="34"/>
   </w:num>
-  <w:num w:numId="38">
+  <w:num w:numId="38" w16cid:durableId="1051072062">
     <w:abstractNumId w:val="14"/>
     <w:lvlOverride w:ilvl="0">
       <w:startOverride w:val="1"/>
@@ -18313,26 +18443,26 @@
       <w:startOverride w:val="1"/>
     </w:lvlOverride>
   </w:num>
-  <w:num w:numId="39">
+  <w:num w:numId="39" w16cid:durableId="2088843495">
     <w:abstractNumId w:val="0"/>
   </w:num>
-  <w:num w:numId="40">
+  <w:num w:numId="40" w16cid:durableId="468282297">
     <w:abstractNumId w:val="27"/>
   </w:num>
-  <w:num w:numId="41">
+  <w:num w:numId="41" w16cid:durableId="1784373275">
     <w:abstractNumId w:val="25"/>
   </w:num>
-  <w:num w:numId="42">
+  <w:num w:numId="42" w16cid:durableId="1889145758">
     <w:abstractNumId w:val="33"/>
   </w:num>
-  <w:num w:numId="43">
+  <w:num w:numId="43" w16cid:durableId="580527022">
     <w:abstractNumId w:val="13"/>
   </w:num>
 </w:numbering>
 </file>
 
 <file path=word/styles.xml><?xml version="1.0" encoding="utf-8"?>
-<w:styles xmlns:mc="http://schemas.openxmlformats.org/markup-compatibility/2006" xmlns:r="http://schemas.openxmlformats.org/officeDocument/2006/relationships" xmlns:w="http://schemas.openxmlformats.org/wordprocessingml/2006/main" xmlns:w14="http://schemas.microsoft.com/office/word/2010/wordml" xmlns:w15="http://schemas.microsoft.com/office/word/2012/wordml" xmlns:w16se="http://schemas.microsoft.com/office/word/2015/wordml/symex" mc:Ignorable="w14 w15 w16se">
+<w:styles xmlns:mc="http://schemas.openxmlformats.org/markup-compatibility/2006" xmlns:r="http://schemas.openxmlformats.org/officeDocument/2006/relationships" xmlns:w="http://schemas.openxmlformats.org/wordprocessingml/2006/main" xmlns:w14="http://schemas.microsoft.com/office/word/2010/wordml" xmlns:w15="http://schemas.microsoft.com/office/word/2012/wordml" xmlns:w16cex="http://schemas.microsoft.com/office/word/2018/wordml/cex" xmlns:w16cid="http://schemas.microsoft.com/office/word/2016/wordml/cid" xmlns:w16="http://schemas.microsoft.com/office/word/2018/wordml" xmlns:w16sdtdh="http://schemas.microsoft.com/office/word/2020/wordml/sdtdatahash" xmlns:w16se="http://schemas.microsoft.com/office/word/2015/wordml/symex" mc:Ignorable="w14 w15 w16se w16cid w16 w16cex w16sdtdh">
   <w:docDefaults>
     <w:rPrDefault>
       <w:rPr>
@@ -18342,7 +18472,7 @@
     </w:rPrDefault>
     <w:pPrDefault/>
   </w:docDefaults>
-  <w:latentStyles w:defLockedState="0" w:defUIPriority="99" w:defSemiHidden="0" w:defUnhideWhenUsed="0" w:defQFormat="0" w:count="371">
+  <w:latentStyles w:defLockedState="0" w:defUIPriority="99" w:defSemiHidden="0" w:defUnhideWhenUsed="0" w:defQFormat="0" w:count="376">
     <w:lsdException w:name="Normal" w:locked="1" w:uiPriority="0" w:qFormat="1"/>
     <w:lsdException w:name="heading 1" w:locked="1" w:uiPriority="0" w:qFormat="1"/>
     <w:lsdException w:name="heading 2" w:locked="1" w:semiHidden="1" w:uiPriority="0" w:unhideWhenUsed="1" w:qFormat="1"/>
@@ -18714,6 +18844,11 @@
     <w:lsdException w:name="List Table 5 Dark Accent 6" w:uiPriority="50"/>
     <w:lsdException w:name="List Table 6 Colorful Accent 6" w:uiPriority="51"/>
     <w:lsdException w:name="List Table 7 Colorful Accent 6" w:uiPriority="52"/>
+    <w:lsdException w:name="Mention" w:semiHidden="1" w:unhideWhenUsed="1"/>
+    <w:lsdException w:name="Smart Hyperlink" w:semiHidden="1" w:unhideWhenUsed="1"/>
+    <w:lsdException w:name="Hashtag" w:semiHidden="1" w:unhideWhenUsed="1"/>
+    <w:lsdException w:name="Unresolved Mention" w:semiHidden="1" w:unhideWhenUsed="1"/>
+    <w:lsdException w:name="Smart Link" w:semiHidden="1" w:unhideWhenUsed="1"/>
   </w:latentStyles>
   <w:style w:type="paragraph" w:default="1" w:styleId="Normal">
     <w:name w:val="Normal"/>
@@ -19563,7 +19698,7 @@
 </file>
 
 <file path=customXml/itemProps1.xml><?xml version="1.0" encoding="utf-8"?>
-<ds:datastoreItem xmlns:ds="http://schemas.openxmlformats.org/officeDocument/2006/customXml" ds:itemID="{34427837-A434-4F1E-8C75-D7E3137B05CE}">
+<ds:datastoreItem xmlns:ds="http://schemas.openxmlformats.org/officeDocument/2006/customXml" ds:itemID="{337D2DA0-A227-488A-A8C6-E290853D2144}">
   <ds:schemaRefs>
     <ds:schemaRef ds:uri="http://schemas.openxmlformats.org/officeDocument/2006/bibliography"/>
   </ds:schemaRefs>

</xml_diff>

<commit_message>
I HAVE ADD SSD IMG IN THESIS FILE
</commit_message>
<xml_diff>
--- a/OOSE Proposal Final.docx
+++ b/OOSE Proposal Final.docx
@@ -193,16 +193,7 @@
                       <w:sz w:val="28"/>
                       <w:szCs w:val="28"/>
                     </w:rPr>
-                    <w:t>Nabeel Ahmad (FA20-BSE-170)</w:t>
-                  </w:r>
-                  <w:r>
-                    <w:rPr>
-                      <w:rFonts w:ascii="Times New Roman" w:hAnsi="Times New Roman" w:cs="Times New Roman"/>
-                      <w:b/>
-                      <w:sz w:val="28"/>
-                      <w:szCs w:val="28"/>
-                    </w:rPr>
-                    <w:t xml:space="preserve"> Group Leader</w:t>
+                    <w:t>Nabeel Ahmad (FA20-BSE-170) Group Leader</w:t>
                   </w:r>
                 </w:p>
                 <w:p>
@@ -223,34 +214,7 @@
                       <w:sz w:val="28"/>
                       <w:szCs w:val="28"/>
                     </w:rPr>
-                    <w:t xml:space="preserve">Nabeel Javeed </w:t>
-                  </w:r>
-                  <w:r>
-                    <w:rPr>
-                      <w:rFonts w:ascii="Times New Roman" w:hAnsi="Times New Roman" w:cs="Times New Roman"/>
-                      <w:b/>
-                      <w:sz w:val="28"/>
-                      <w:szCs w:val="28"/>
-                    </w:rPr>
-                    <w:t>(FA20-BSE-</w:t>
-                  </w:r>
-                  <w:r>
-                    <w:rPr>
-                      <w:rFonts w:ascii="Times New Roman" w:hAnsi="Times New Roman" w:cs="Times New Roman"/>
-                      <w:b/>
-                      <w:sz w:val="28"/>
-                      <w:szCs w:val="28"/>
-                    </w:rPr>
-                    <w:t>061</w:t>
-                  </w:r>
-                  <w:r>
-                    <w:rPr>
-                      <w:rFonts w:ascii="Times New Roman" w:hAnsi="Times New Roman" w:cs="Times New Roman"/>
-                      <w:b/>
-                      <w:sz w:val="28"/>
-                      <w:szCs w:val="28"/>
-                    </w:rPr>
-                    <w:t>)</w:t>
+                    <w:t>Nabeel Javeed (FA20-BSE-061)</w:t>
                   </w:r>
                 </w:p>
                 <w:p>
@@ -271,25 +235,7 @@
                       <w:sz w:val="28"/>
                       <w:szCs w:val="28"/>
                     </w:rPr>
-                    <w:t>Fahad Farman (FA20-BSE-</w:t>
-                  </w:r>
-                  <w:r>
-                    <w:rPr>
-                      <w:rFonts w:ascii="Times New Roman" w:hAnsi="Times New Roman" w:cs="Times New Roman"/>
-                      <w:b/>
-                      <w:sz w:val="28"/>
-                      <w:szCs w:val="28"/>
-                    </w:rPr>
-                    <w:t>044</w:t>
-                  </w:r>
-                  <w:r>
-                    <w:rPr>
-                      <w:rFonts w:ascii="Times New Roman" w:hAnsi="Times New Roman" w:cs="Times New Roman"/>
-                      <w:b/>
-                      <w:sz w:val="28"/>
-                      <w:szCs w:val="28"/>
-                    </w:rPr>
-                    <w:t>)</w:t>
+                    <w:t>Fahad Farman (FA20-BSE-044)</w:t>
                   </w:r>
                 </w:p>
                 <w:p>
@@ -310,25 +256,7 @@
                       <w:sz w:val="28"/>
                       <w:szCs w:val="28"/>
                     </w:rPr>
-                    <w:t>Ali Sher Khan (FA20-BSE-</w:t>
-                  </w:r>
-                  <w:r>
-                    <w:rPr>
-                      <w:rFonts w:ascii="Times New Roman" w:hAnsi="Times New Roman" w:cs="Times New Roman"/>
-                      <w:b/>
-                      <w:sz w:val="28"/>
-                      <w:szCs w:val="28"/>
-                    </w:rPr>
-                    <w:t>078</w:t>
-                  </w:r>
-                  <w:r>
-                    <w:rPr>
-                      <w:rFonts w:ascii="Times New Roman" w:hAnsi="Times New Roman" w:cs="Times New Roman"/>
-                      <w:b/>
-                      <w:sz w:val="28"/>
-                      <w:szCs w:val="28"/>
-                    </w:rPr>
-                    <w:t>)</w:t>
+                    <w:t>Ali Sher Khan (FA20-BSE-078)</w:t>
                   </w:r>
                 </w:p>
                 <w:p>
@@ -349,25 +277,7 @@
                       <w:sz w:val="28"/>
                       <w:szCs w:val="28"/>
                     </w:rPr>
-                    <w:t>Yasin (FA20-BSE-</w:t>
-                  </w:r>
-                  <w:r>
-                    <w:rPr>
-                      <w:rFonts w:ascii="Times New Roman" w:hAnsi="Times New Roman" w:cs="Times New Roman"/>
-                      <w:b/>
-                      <w:sz w:val="28"/>
-                      <w:szCs w:val="28"/>
-                    </w:rPr>
-                    <w:t>172</w:t>
-                  </w:r>
-                  <w:r>
-                    <w:rPr>
-                      <w:rFonts w:ascii="Times New Roman" w:hAnsi="Times New Roman" w:cs="Times New Roman"/>
-                      <w:b/>
-                      <w:sz w:val="28"/>
-                      <w:szCs w:val="28"/>
-                    </w:rPr>
-                    <w:t>)</w:t>
+                    <w:t>Yasin (FA20-BSE-172)</w:t>
                   </w:r>
                 </w:p>
                 <w:p>
@@ -388,25 +298,7 @@
                       <w:sz w:val="28"/>
                       <w:szCs w:val="28"/>
                     </w:rPr>
-                    <w:t>Hassan Bin Abid (FA20-BSE-</w:t>
-                  </w:r>
-                  <w:r>
-                    <w:rPr>
-                      <w:rFonts w:ascii="Times New Roman" w:hAnsi="Times New Roman" w:cs="Times New Roman"/>
-                      <w:b/>
-                      <w:sz w:val="28"/>
-                      <w:szCs w:val="28"/>
-                    </w:rPr>
-                    <w:t>080</w:t>
-                  </w:r>
-                  <w:r>
-                    <w:rPr>
-                      <w:rFonts w:ascii="Times New Roman" w:hAnsi="Times New Roman" w:cs="Times New Roman"/>
-                      <w:b/>
-                      <w:sz w:val="28"/>
-                      <w:szCs w:val="28"/>
-                    </w:rPr>
-                    <w:t>)</w:t>
+                    <w:t>Hassan Bin Abid (FA20-BSE-080)</w:t>
                   </w:r>
                 </w:p>
                 <w:p>
@@ -427,25 +319,7 @@
                       <w:sz w:val="28"/>
                       <w:szCs w:val="28"/>
                     </w:rPr>
-                    <w:t>Ahmad Hussain (FA20-BSE-</w:t>
-                  </w:r>
-                  <w:r>
-                    <w:rPr>
-                      <w:rFonts w:ascii="Times New Roman" w:hAnsi="Times New Roman" w:cs="Times New Roman"/>
-                      <w:b/>
-                      <w:sz w:val="28"/>
-                      <w:szCs w:val="28"/>
-                    </w:rPr>
-                    <w:t>067</w:t>
-                  </w:r>
-                  <w:r>
-                    <w:rPr>
-                      <w:rFonts w:ascii="Times New Roman" w:hAnsi="Times New Roman" w:cs="Times New Roman"/>
-                      <w:b/>
-                      <w:sz w:val="28"/>
-                      <w:szCs w:val="28"/>
-                    </w:rPr>
-                    <w:t>)</w:t>
+                    <w:t>Ahmad Hussain (FA20-BSE-067)</w:t>
                   </w:r>
                 </w:p>
                 <w:p>
@@ -541,16 +415,7 @@
                       <w:sz w:val="28"/>
                       <w:szCs w:val="28"/>
                     </w:rPr>
-                    <w:t xml:space="preserve">Sir Mukhtiar </w:t>
-                  </w:r>
-                  <w:r>
-                    <w:rPr>
-                      <w:rFonts w:ascii="Times New Roman" w:hAnsi="Times New Roman" w:cs="Times New Roman"/>
-                      <w:b/>
-                      <w:sz w:val="28"/>
-                      <w:szCs w:val="28"/>
-                    </w:rPr>
-                    <w:t>Azmin</w:t>
+                    <w:t>Sir Mukhtiar Azmin</w:t>
                   </w:r>
                 </w:p>
                 <w:p>
@@ -789,6 +654,7 @@
       <w:r>
         <w:rPr>
           <w:noProof/>
+          <w:lang w:bidi="ar-SA"/>
         </w:rPr>
         <w:drawing>
           <wp:anchor distT="0" distB="0" distL="114300" distR="114300" simplePos="0" relativeHeight="251658240" behindDoc="0" locked="0" layoutInCell="1" allowOverlap="1" wp14:anchorId="6C389251" wp14:editId="26EF1549">
@@ -2055,7 +1921,7 @@
       <w:bookmarkEnd w:id="4"/>
       <w:bookmarkEnd w:id="5"/>
       <w:r>
-        <w:t xml:space="preserve"> </w:t>
+        <w:t>:</w:t>
       </w:r>
     </w:p>
     <w:p>
@@ -3245,6 +3111,7 @@
       <w:r>
         <w:rPr>
           <w:noProof/>
+          <w:lang w:bidi="ar-SA"/>
         </w:rPr>
         <w:drawing>
           <wp:inline distT="0" distB="0" distL="0" distR="0" wp14:anchorId="5F54432C" wp14:editId="384F80A3">
@@ -5165,6 +5032,7 @@
           <w:sz w:val="28"/>
           <w:szCs w:val="28"/>
         </w:rPr>
+        <w:lastRenderedPageBreak/>
         <w:t>(2)</w:t>
       </w:r>
     </w:p>
@@ -5475,6 +5343,7 @@
           <w:sz w:val="24"/>
           <w:szCs w:val="24"/>
         </w:rPr>
+        <w:lastRenderedPageBreak/>
         <w:t>Company</w:t>
       </w:r>
       <w:r>
@@ -5905,6 +5774,7 @@
         </w:numPr>
       </w:pPr>
       <w:r>
+        <w:lastRenderedPageBreak/>
         <w:t>Purchaser placed order through software in short time.</w:t>
       </w:r>
     </w:p>
@@ -6182,6 +6052,7 @@
           <w:bCs/>
           <w:color w:val="4F81BD" w:themeColor="accent1"/>
         </w:rPr>
+        <w:lastRenderedPageBreak/>
         <w:t>Use Case</w:t>
       </w:r>
       <w:r>
@@ -6637,7 +6508,9 @@
       <w:r>
         <w:rPr>
           <w:noProof/>
-        </w:rPr>
+          <w:lang w:bidi="ar-SA"/>
+        </w:rPr>
+        <w:lastRenderedPageBreak/>
         <w:drawing>
           <wp:anchor distT="0" distB="0" distL="114300" distR="114300" simplePos="0" relativeHeight="251668480" behindDoc="0" locked="0" layoutInCell="1" allowOverlap="1" wp14:anchorId="521D4B88" wp14:editId="04CEFEF6">
             <wp:simplePos x="0" y="0"/>
@@ -6874,6 +6747,7 @@
           <w:sz w:val="28"/>
           <w:szCs w:val="28"/>
         </w:rPr>
+        <w:lastRenderedPageBreak/>
         <w:t xml:space="preserve">Success Guarantee: </w:t>
       </w:r>
       <w:r>
@@ -7342,6 +7216,7 @@
           <w:sz w:val="28"/>
           <w:szCs w:val="28"/>
         </w:rPr>
+        <w:lastRenderedPageBreak/>
         <w:t>All the testing stages are done smoothly and swiftly and the end product is without any defects.</w:t>
       </w:r>
     </w:p>
@@ -7635,7 +7510,9 @@
       <w:r>
         <w:rPr>
           <w:noProof/>
-        </w:rPr>
+          <w:lang w:bidi="ar-SA"/>
+        </w:rPr>
+        <w:lastRenderedPageBreak/>
         <w:drawing>
           <wp:inline distT="0" distB="0" distL="0" distR="0" wp14:anchorId="122F7F9E" wp14:editId="433F8AB1">
             <wp:extent cx="5125085" cy="3905250"/>
@@ -7792,6 +7669,7 @@
         <w:rPr>
           <w:color w:val="000000" w:themeColor="text1"/>
         </w:rPr>
+        <w:lastRenderedPageBreak/>
         <w:t xml:space="preserve">order for the customer .Sales dealer fulfill the need of the client </w:t>
       </w:r>
     </w:p>
@@ -9011,6 +8889,7 @@
               <w:rPr>
                 <w:sz w:val="28"/>
               </w:rPr>
+              <w:lastRenderedPageBreak/>
               <w:t>Pre-Condition</w:t>
             </w:r>
           </w:p>
@@ -9815,6 +9694,7 @@
               <w:rPr>
                 <w:sz w:val="28"/>
               </w:rPr>
+              <w:lastRenderedPageBreak/>
               <w:t xml:space="preserve">After watching the  sales detail list   manger will start future panning </w:t>
             </w:r>
           </w:p>
@@ -9846,6 +9726,7 @@
               <w:rPr>
                 <w:sz w:val="28"/>
               </w:rPr>
+              <w:lastRenderedPageBreak/>
               <w:t>Alternate Flow</w:t>
             </w:r>
           </w:p>
@@ -10434,6 +10315,7 @@
                 <w:sz w:val="28"/>
                 <w:szCs w:val="28"/>
               </w:rPr>
+              <w:lastRenderedPageBreak/>
               <w:t>Use Case</w:t>
             </w:r>
           </w:p>
@@ -11258,6 +11140,7 @@
                 <w:sz w:val="28"/>
                 <w:szCs w:val="28"/>
               </w:rPr>
+              <w:lastRenderedPageBreak/>
               <w:t>Description</w:t>
             </w:r>
           </w:p>
@@ -11796,7 +11679,9 @@
           <w:noProof/>
           <w:sz w:val="36"/>
           <w:szCs w:val="24"/>
-        </w:rPr>
+          <w:lang w:bidi="ar-SA"/>
+        </w:rPr>
+        <w:lastRenderedPageBreak/>
         <w:drawing>
           <wp:inline distT="0" distB="0" distL="0" distR="0" wp14:anchorId="0885702B" wp14:editId="42980FCE">
             <wp:extent cx="5943600" cy="3497580"/>
@@ -11867,7 +11752,9 @@
       <w:r>
         <w:rPr>
           <w:noProof/>
-        </w:rPr>
+          <w:lang w:bidi="ar-SA"/>
+        </w:rPr>
+        <w:lastRenderedPageBreak/>
         <w:drawing>
           <wp:inline distT="0" distB="0" distL="0" distR="0" wp14:anchorId="1F70388F" wp14:editId="72E7E656">
             <wp:extent cx="5686425" cy="3810000"/>
@@ -11907,7 +11794,9 @@
       <w:r>
         <w:rPr>
           <w:noProof/>
-        </w:rPr>
+          <w:lang w:bidi="ar-SA"/>
+        </w:rPr>
+        <w:lastRenderedPageBreak/>
         <w:drawing>
           <wp:inline distT="0" distB="0" distL="0" distR="0" wp14:anchorId="77DA6939" wp14:editId="0A2F9A63">
             <wp:extent cx="5572903" cy="4772691"/>
@@ -11947,7 +11836,9 @@
       <w:r>
         <w:rPr>
           <w:noProof/>
-        </w:rPr>
+          <w:lang w:bidi="ar-SA"/>
+        </w:rPr>
+        <w:lastRenderedPageBreak/>
         <w:drawing>
           <wp:inline distT="0" distB="0" distL="0" distR="0" wp14:anchorId="0164EA78" wp14:editId="6C2CB20A">
             <wp:extent cx="5630061" cy="4658375"/>
@@ -12230,6 +12121,7 @@
           <w:sz w:val="28"/>
           <w:szCs w:val="28"/>
         </w:rPr>
+        <w:lastRenderedPageBreak/>
         <w:t>Check Availability of Raw material:</w:t>
       </w:r>
     </w:p>
@@ -12760,6 +12652,7 @@
       <w:r>
         <w:rPr>
           <w:noProof/>
+          <w:lang w:bidi="ar-SA"/>
         </w:rPr>
         <w:drawing>
           <wp:inline distT="0" distB="0" distL="0" distR="0" wp14:anchorId="3A54FE6E" wp14:editId="543FE088">
@@ -12837,7 +12730,9 @@
       <w:r>
         <w:rPr>
           <w:noProof/>
-        </w:rPr>
+          <w:lang w:bidi="ar-SA"/>
+        </w:rPr>
+        <w:lastRenderedPageBreak/>
         <w:drawing>
           <wp:inline distT="0" distB="0" distL="0" distR="0" wp14:anchorId="69B18B63" wp14:editId="09334BEB">
             <wp:extent cx="2735580" cy="1546860"/>
@@ -12914,6 +12809,7 @@
       <w:r>
         <w:rPr>
           <w:noProof/>
+          <w:lang w:bidi="ar-SA"/>
         </w:rPr>
         <w:drawing>
           <wp:inline distT="0" distB="0" distL="0" distR="0" wp14:anchorId="5B3D5577" wp14:editId="1BBB9394">
@@ -13003,6 +12899,7 @@
       <w:r>
         <w:rPr>
           <w:noProof/>
+          <w:lang w:bidi="ar-SA"/>
         </w:rPr>
         <w:drawing>
           <wp:inline distT="0" distB="0" distL="0" distR="0" wp14:anchorId="5B04A3C6" wp14:editId="245569A4">
@@ -13056,6 +12953,7 @@
       <w:r>
         <w:rPr>
           <w:noProof/>
+          <w:lang w:bidi="ar-SA"/>
         </w:rPr>
         <w:drawing>
           <wp:inline distT="0" distB="0" distL="0" distR="0" wp14:anchorId="5C0BD232" wp14:editId="0F93D362">
@@ -13133,7 +13031,9 @@
       <w:r>
         <w:rPr>
           <w:noProof/>
-        </w:rPr>
+          <w:lang w:bidi="ar-SA"/>
+        </w:rPr>
+        <w:lastRenderedPageBreak/>
         <w:drawing>
           <wp:inline distT="0" distB="0" distL="0" distR="0" wp14:anchorId="4C8BBE40" wp14:editId="5BEBEECB">
             <wp:extent cx="5410200" cy="2781300"/>
@@ -13222,6 +13122,7 @@
       <w:r>
         <w:rPr>
           <w:noProof/>
+          <w:lang w:bidi="ar-SA"/>
         </w:rPr>
         <w:drawing>
           <wp:inline distT="0" distB="0" distL="0" distR="0" wp14:anchorId="280E8148" wp14:editId="4BE1FB0C">
@@ -13299,7 +13200,9 @@
       <w:r>
         <w:rPr>
           <w:noProof/>
-        </w:rPr>
+          <w:lang w:bidi="ar-SA"/>
+        </w:rPr>
+        <w:lastRenderedPageBreak/>
         <w:drawing>
           <wp:inline distT="0" distB="0" distL="0" distR="0" wp14:anchorId="4F826D70" wp14:editId="560C414B">
             <wp:extent cx="4526280" cy="1798320"/>
@@ -13357,182 +13260,141 @@
     </w:p>
     <w:p>
       <w:pPr>
+        <w:tabs>
+          <w:tab w:val="left" w:pos="3075"/>
+        </w:tabs>
+        <w:rPr>
+          <w:color w:val="548DD4" w:themeColor="text2" w:themeTint="99"/>
+          <w:sz w:val="28"/>
+          <w:szCs w:val="28"/>
+        </w:rPr>
+      </w:pPr>
+      <w:r>
         <w:rPr>
           <w:color w:val="365F91" w:themeColor="accent1" w:themeShade="BF"/>
           <w:sz w:val="26"/>
           <w:szCs w:val="26"/>
         </w:rPr>
-      </w:pPr>
-    </w:p>
-    <w:p/>
-    <w:p>
-      <w:pPr>
-        <w:rPr>
-          <w:b/>
-          <w:sz w:val="36"/>
-          <w:szCs w:val="24"/>
-          <w:u w:val="single"/>
-        </w:rPr>
-      </w:pPr>
-    </w:p>
-    <w:p>
-      <w:pPr>
-        <w:rPr>
-          <w:b/>
-          <w:sz w:val="36"/>
-          <w:szCs w:val="24"/>
-          <w:u w:val="single"/>
-        </w:rPr>
-      </w:pPr>
-    </w:p>
-    <w:p>
-      <w:pPr>
-        <w:rPr>
-          <w:b/>
-          <w:sz w:val="36"/>
-          <w:szCs w:val="24"/>
-          <w:u w:val="single"/>
-        </w:rPr>
-      </w:pPr>
-    </w:p>
-    <w:p/>
-    <w:p>
-      <w:pPr>
-        <w:ind w:firstLine="720"/>
-      </w:pPr>
-    </w:p>
-    <w:p>
-      <w:pPr>
-        <w:ind w:firstLine="720"/>
-      </w:pPr>
-    </w:p>
-    <w:p>
-      <w:pPr>
-        <w:ind w:firstLine="720"/>
-      </w:pPr>
-    </w:p>
-    <w:p>
-      <w:pPr>
-        <w:ind w:firstLine="720"/>
-      </w:pPr>
-    </w:p>
-    <w:p>
-      <w:pPr>
-        <w:ind w:firstLine="720"/>
-      </w:pPr>
-    </w:p>
-    <w:p>
-      <w:pPr>
-        <w:ind w:firstLine="720"/>
-      </w:pPr>
-    </w:p>
-    <w:p>
-      <w:pPr>
-        <w:ind w:firstLine="720"/>
-      </w:pPr>
-    </w:p>
-    <w:p>
-      <w:pPr>
-        <w:ind w:firstLine="720"/>
-      </w:pPr>
-    </w:p>
-    <w:p>
-      <w:pPr>
-        <w:ind w:firstLine="720"/>
-      </w:pPr>
-    </w:p>
-    <w:p>
-      <w:pPr>
-        <w:ind w:firstLine="720"/>
-      </w:pPr>
-    </w:p>
-    <w:p>
-      <w:pPr>
-        <w:ind w:firstLine="720"/>
-      </w:pPr>
-    </w:p>
-    <w:p>
-      <w:pPr>
-        <w:jc w:val="center"/>
-        <w:rPr>
-          <w:color w:val="365F91" w:themeColor="accent1" w:themeShade="BF"/>
-          <w:sz w:val="26"/>
-          <w:szCs w:val="26"/>
-        </w:rPr>
-      </w:pPr>
-      <w:r>
-        <w:rPr>
-          <w:color w:val="365F91" w:themeColor="accent1" w:themeShade="BF"/>
-          <w:sz w:val="26"/>
-          <w:szCs w:val="26"/>
-        </w:rPr>
-        <w:t>Muhammad Hassaan Bin Abid</w:t>
-      </w:r>
-      <w:r>
-        <w:rPr>
-          <w:color w:val="365F91" w:themeColor="accent1" w:themeShade="BF"/>
-          <w:sz w:val="26"/>
-          <w:szCs w:val="26"/>
-        </w:rPr>
-        <w:t xml:space="preserve"> (FA20-BSE-0</w:t>
-      </w:r>
-      <w:r>
-        <w:rPr>
-          <w:color w:val="365F91" w:themeColor="accent1" w:themeShade="BF"/>
-          <w:sz w:val="26"/>
-          <w:szCs w:val="26"/>
-        </w:rPr>
-        <w:t>80</w:t>
-      </w:r>
-      <w:r>
-        <w:rPr>
-          <w:color w:val="365F91" w:themeColor="accent1" w:themeShade="BF"/>
-          <w:sz w:val="26"/>
-          <w:szCs w:val="26"/>
-        </w:rPr>
-        <w:t>)</w:t>
-      </w:r>
-    </w:p>
-    <w:p>
-      <w:pPr>
-        <w:pStyle w:val="Heading4"/>
-        <w:jc w:val="center"/>
-      </w:pPr>
-      <w:r>
-        <w:t>Use Case: Generate Testing Report</w:t>
-      </w:r>
-    </w:p>
-    <w:p>
-      <w:pPr>
-        <w:rPr>
-          <w:color w:val="365F91" w:themeColor="accent1" w:themeShade="BF"/>
-          <w:sz w:val="26"/>
-          <w:szCs w:val="26"/>
-        </w:rPr>
-      </w:pPr>
-    </w:p>
-    <w:p>
-      <w:pPr>
-        <w:rPr>
-          <w:color w:val="365F91" w:themeColor="accent1" w:themeShade="BF"/>
-          <w:sz w:val="26"/>
-          <w:szCs w:val="26"/>
-        </w:rPr>
-      </w:pPr>
-    </w:p>
-    <w:p>
-      <w:pPr>
-        <w:ind w:firstLine="720"/>
+        <w:tab/>
+      </w:r>
+      <w:r>
+        <w:rPr>
+          <w:color w:val="548DD4" w:themeColor="text2" w:themeTint="99"/>
+          <w:sz w:val="28"/>
+          <w:szCs w:val="28"/>
+        </w:rPr>
+        <w:t>Chapter: System Sequence Diagram</w:t>
+      </w:r>
+    </w:p>
+    <w:p>
+      <w:pPr>
+        <w:tabs>
+          <w:tab w:val="left" w:pos="3075"/>
+        </w:tabs>
+        <w:rPr>
+          <w:sz w:val="28"/>
+          <w:szCs w:val="28"/>
+        </w:rPr>
+      </w:pPr>
+      <w:r>
+        <w:rPr>
+          <w:sz w:val="28"/>
+          <w:szCs w:val="28"/>
+        </w:rPr>
+        <w:t>Registration Number (FA20-BSE-078)</w:t>
+      </w:r>
+    </w:p>
+    <w:p>
+      <w:pPr>
+        <w:tabs>
+          <w:tab w:val="left" w:pos="3075"/>
+        </w:tabs>
+        <w:rPr>
+          <w:sz w:val="28"/>
+          <w:szCs w:val="28"/>
+        </w:rPr>
+      </w:pPr>
+      <w:r>
+        <w:rPr>
+          <w:sz w:val="28"/>
+          <w:szCs w:val="28"/>
+        </w:rPr>
+        <w:t xml:space="preserve">Name: Ali Sher Khan </w:t>
+      </w:r>
+    </w:p>
+    <w:p>
+      <w:pPr>
+        <w:tabs>
+          <w:tab w:val="left" w:pos="3075"/>
+        </w:tabs>
+        <w:rPr>
+          <w:sz w:val="28"/>
+          <w:szCs w:val="28"/>
+        </w:rPr>
+      </w:pPr>
+      <w:r>
+        <w:rPr>
+          <w:sz w:val="28"/>
+          <w:szCs w:val="28"/>
+        </w:rPr>
+        <w:t>Use Case: View Sales Report</w:t>
+      </w:r>
+      <w:r>
+        <w:rPr>
+          <w:sz w:val="28"/>
+          <w:szCs w:val="28"/>
+        </w:rPr>
+        <w:t>:</w:t>
+      </w:r>
+      <w:r>
+        <w:rPr>
+          <w:sz w:val="28"/>
+          <w:szCs w:val="28"/>
+        </w:rPr>
+        <w:t xml:space="preserve"> </w:t>
+      </w:r>
+    </w:p>
+    <w:p>
+      <w:pPr>
+        <w:tabs>
+          <w:tab w:val="left" w:pos="3075"/>
+        </w:tabs>
+        <w:rPr>
+          <w:sz w:val="28"/>
+          <w:szCs w:val="28"/>
+        </w:rPr>
+      </w:pPr>
+      <w:r>
+        <w:rPr>
+          <w:sz w:val="28"/>
+          <w:szCs w:val="28"/>
+        </w:rPr>
+        <w:t xml:space="preserve">System Sequence Diagram (SSD) for view Sales Report: </w:t>
+      </w:r>
+    </w:p>
+    <w:p>
+      <w:pPr>
+        <w:tabs>
+          <w:tab w:val="left" w:pos="3075"/>
+        </w:tabs>
+        <w:rPr>
+          <w:sz w:val="28"/>
+          <w:szCs w:val="28"/>
+        </w:rPr>
       </w:pPr>
       <w:r>
         <w:rPr>
           <w:noProof/>
-        </w:rPr>
+          <w:sz w:val="28"/>
+          <w:szCs w:val="28"/>
+          <w:lang w:bidi="ar-SA"/>
+        </w:rPr>
+        <w:lastRenderedPageBreak/>
         <w:drawing>
-          <wp:inline distT="0" distB="0" distL="0" distR="0" wp14:anchorId="0D38C425" wp14:editId="58C59BE1">
-            <wp:extent cx="4891405" cy="6103620"/>
+          <wp:inline distT="0" distB="0" distL="0" distR="0" wp14:anchorId="5F675039" wp14:editId="5608458C">
+            <wp:extent cx="5943600" cy="5763895"/>
             <wp:effectExtent l="0" t="0" r="0" b="0"/>
-            <wp:docPr id="22" name="Picture 22"/>
+            <wp:docPr id="21" name="Picture 21"/>
             <wp:cNvGraphicFramePr>
               <a:graphicFrameLocks xmlns:a="http://schemas.openxmlformats.org/drawingml/2006/main" noChangeAspect="1"/>
             </wp:cNvGraphicFramePr>
@@ -13540,10 +13402,8 @@
               <a:graphicData uri="http://schemas.openxmlformats.org/drawingml/2006/picture">
                 <pic:pic xmlns:pic="http://schemas.openxmlformats.org/drawingml/2006/picture">
                   <pic:nvPicPr>
-                    <pic:cNvPr id="0" name="Picture 3"/>
-                    <pic:cNvPicPr>
-                      <a:picLocks noChangeAspect="1" noChangeArrowheads="1"/>
-                    </pic:cNvPicPr>
+                    <pic:cNvPr id="21" name="View Sales Report.jpg"/>
+                    <pic:cNvPicPr/>
                   </pic:nvPicPr>
                   <pic:blipFill>
                     <a:blip r:embed="rId27">
@@ -13553,23 +13413,18 @@
                         </a:ext>
                       </a:extLst>
                     </a:blip>
-                    <a:srcRect/>
                     <a:stretch>
                       <a:fillRect/>
                     </a:stretch>
                   </pic:blipFill>
-                  <pic:spPr bwMode="auto">
+                  <pic:spPr>
                     <a:xfrm>
                       <a:off x="0" y="0"/>
-                      <a:ext cx="4891405" cy="6103620"/>
+                      <a:ext cx="5943600" cy="5763895"/>
                     </a:xfrm>
                     <a:prstGeom prst="rect">
                       <a:avLst/>
                     </a:prstGeom>
-                    <a:noFill/>
-                    <a:ln>
-                      <a:noFill/>
-                    </a:ln>
                   </pic:spPr>
                 </pic:pic>
               </a:graphicData>
@@ -13578,10 +13433,251 @@
         </w:drawing>
       </w:r>
     </w:p>
-    <w:p>
-      <w:pPr>
+    <w:p/>
+    <w:p>
+      <w:pPr>
+        <w:rPr>
+          <w:b/>
+          <w:sz w:val="36"/>
+          <w:szCs w:val="24"/>
+          <w:u w:val="single"/>
+        </w:rPr>
+      </w:pPr>
+    </w:p>
+    <w:p>
+      <w:pPr>
+        <w:rPr>
+          <w:b/>
+          <w:sz w:val="36"/>
+          <w:szCs w:val="24"/>
+          <w:u w:val="single"/>
+        </w:rPr>
+      </w:pPr>
+    </w:p>
+    <w:p>
+      <w:pPr>
+        <w:rPr>
+          <w:b/>
+          <w:sz w:val="36"/>
+          <w:szCs w:val="24"/>
+          <w:u w:val="single"/>
+        </w:rPr>
+      </w:pPr>
+    </w:p>
+    <w:p/>
+    <w:p>
+      <w:pPr>
+        <w:tabs>
+          <w:tab w:val="left" w:pos="3495"/>
+        </w:tabs>
         <w:ind w:firstLine="720"/>
       </w:pPr>
+      <w:r>
+        <w:tab/>
+      </w:r>
+    </w:p>
+    <w:p>
+      <w:pPr>
+        <w:tabs>
+          <w:tab w:val="left" w:pos="3495"/>
+        </w:tabs>
+        <w:ind w:firstLine="720"/>
+      </w:pPr>
+    </w:p>
+    <w:p>
+      <w:pPr>
+        <w:tabs>
+          <w:tab w:val="left" w:pos="3495"/>
+        </w:tabs>
+        <w:ind w:firstLine="720"/>
+      </w:pPr>
+    </w:p>
+    <w:p>
+      <w:pPr>
+        <w:tabs>
+          <w:tab w:val="left" w:pos="3075"/>
+        </w:tabs>
+        <w:rPr>
+          <w:sz w:val="28"/>
+          <w:szCs w:val="28"/>
+        </w:rPr>
+      </w:pPr>
+      <w:r>
+        <w:rPr>
+          <w:sz w:val="28"/>
+          <w:szCs w:val="28"/>
+        </w:rPr>
+        <w:t>Registration Number (FA20-BSE-0</w:t>
+      </w:r>
+      <w:r>
+        <w:rPr>
+          <w:sz w:val="28"/>
+          <w:szCs w:val="28"/>
+        </w:rPr>
+        <w:t>61</w:t>
+      </w:r>
+      <w:r>
+        <w:rPr>
+          <w:sz w:val="28"/>
+          <w:szCs w:val="28"/>
+        </w:rPr>
+        <w:t>)</w:t>
+      </w:r>
+    </w:p>
+    <w:p>
+      <w:pPr>
+        <w:tabs>
+          <w:tab w:val="left" w:pos="3075"/>
+        </w:tabs>
+        <w:rPr>
+          <w:sz w:val="28"/>
+          <w:szCs w:val="28"/>
+        </w:rPr>
+      </w:pPr>
+      <w:r>
+        <w:rPr>
+          <w:sz w:val="28"/>
+          <w:szCs w:val="28"/>
+        </w:rPr>
+        <w:t xml:space="preserve">Name: </w:t>
+      </w:r>
+      <w:r>
+        <w:rPr>
+          <w:sz w:val="28"/>
+          <w:szCs w:val="28"/>
+        </w:rPr>
+        <w:t>NABEEL JAVEED</w:t>
+      </w:r>
+    </w:p>
+    <w:p>
+      <w:pPr>
+        <w:tabs>
+          <w:tab w:val="left" w:pos="3075"/>
+        </w:tabs>
+        <w:rPr>
+          <w:sz w:val="28"/>
+          <w:szCs w:val="28"/>
+        </w:rPr>
+      </w:pPr>
+      <w:r>
+        <w:rPr>
+          <w:sz w:val="28"/>
+          <w:szCs w:val="28"/>
+        </w:rPr>
+        <w:t xml:space="preserve">Use Case: </w:t>
+      </w:r>
+      <w:r>
+        <w:rPr>
+          <w:sz w:val="28"/>
+          <w:szCs w:val="28"/>
+        </w:rPr>
+        <w:t>PAYING THROUGH ONLINE BANKING</w:t>
+      </w:r>
+      <w:r>
+        <w:rPr>
+          <w:sz w:val="28"/>
+          <w:szCs w:val="28"/>
+        </w:rPr>
+        <w:t xml:space="preserve">: </w:t>
+      </w:r>
+    </w:p>
+    <w:p>
+      <w:pPr>
+        <w:tabs>
+          <w:tab w:val="left" w:pos="3075"/>
+        </w:tabs>
+        <w:rPr>
+          <w:sz w:val="28"/>
+          <w:szCs w:val="28"/>
+        </w:rPr>
+      </w:pPr>
+      <w:r>
+        <w:rPr>
+          <w:sz w:val="28"/>
+          <w:szCs w:val="28"/>
+        </w:rPr>
+        <w:t xml:space="preserve">System Sequence Diagram (SSD) for view Sales Report: </w:t>
+      </w:r>
+    </w:p>
+    <w:p>
+      <w:pPr>
+        <w:tabs>
+          <w:tab w:val="left" w:pos="3495"/>
+        </w:tabs>
+        <w:ind w:firstLine="720"/>
+      </w:pPr>
+    </w:p>
+    <w:p>
+      <w:pPr>
+        <w:tabs>
+          <w:tab w:val="left" w:pos="3495"/>
+        </w:tabs>
+        <w:ind w:firstLine="720"/>
+      </w:pPr>
+    </w:p>
+    <w:p>
+      <w:pPr>
+        <w:tabs>
+          <w:tab w:val="left" w:pos="3495"/>
+        </w:tabs>
+        <w:ind w:firstLine="720"/>
+      </w:pPr>
+    </w:p>
+    <w:p>
+      <w:pPr>
+        <w:tabs>
+          <w:tab w:val="left" w:pos="3495"/>
+        </w:tabs>
+        <w:ind w:firstLine="720"/>
+      </w:pPr>
+      <w:r>
+        <w:rPr>
+          <w:noProof/>
+        </w:rPr>
+        <w:drawing>
+          <wp:anchor distT="0" distB="0" distL="114300" distR="114300" simplePos="0" relativeHeight="251669504" behindDoc="0" locked="0" layoutInCell="1" allowOverlap="1" wp14:anchorId="2A521D03" wp14:editId="52813E47">
+            <wp:simplePos x="0" y="0"/>
+            <wp:positionH relativeFrom="column">
+              <wp:posOffset>457200</wp:posOffset>
+            </wp:positionH>
+            <wp:positionV relativeFrom="paragraph">
+              <wp:posOffset>635</wp:posOffset>
+            </wp:positionV>
+            <wp:extent cx="4895850" cy="6105525"/>
+            <wp:effectExtent l="0" t="0" r="0" b="0"/>
+            <wp:wrapNone/>
+            <wp:docPr id="20" name="Picture 20"/>
+            <wp:cNvGraphicFramePr>
+              <a:graphicFrameLocks xmlns:a="http://schemas.openxmlformats.org/drawingml/2006/main" noChangeAspect="1"/>
+            </wp:cNvGraphicFramePr>
+            <a:graphic xmlns:a="http://schemas.openxmlformats.org/drawingml/2006/main">
+              <a:graphicData uri="http://schemas.openxmlformats.org/drawingml/2006/picture">
+                <pic:pic xmlns:pic="http://schemas.openxmlformats.org/drawingml/2006/picture">
+                  <pic:nvPicPr>
+                    <pic:cNvPr id="20" name="Picture 20"/>
+                    <pic:cNvPicPr/>
+                  </pic:nvPicPr>
+                  <pic:blipFill>
+                    <a:blip r:embed="rId28"/>
+                    <a:stretch>
+                      <a:fillRect/>
+                    </a:stretch>
+                  </pic:blipFill>
+                  <pic:spPr>
+                    <a:xfrm>
+                      <a:off x="0" y="0"/>
+                      <a:ext cx="4895850" cy="6105525"/>
+                    </a:xfrm>
+                    <a:prstGeom prst="rect">
+                      <a:avLst/>
+                    </a:prstGeom>
+                  </pic:spPr>
+                </pic:pic>
+              </a:graphicData>
+            </a:graphic>
+          </wp:anchor>
+        </w:drawing>
+      </w:r>
     </w:p>
     <w:sectPr>
       <w:pgSz w:w="12240" w:h="15840" w:code="1"/>
@@ -17966,37 +18062,37 @@
       </w:pPr>
     </w:lvl>
   </w:abstractNum>
-  <w:num w:numId="1" w16cid:durableId="382104016">
+  <w:num w:numId="1" w16cid:durableId="705836619">
     <w:abstractNumId w:val="31"/>
   </w:num>
-  <w:num w:numId="2" w16cid:durableId="1086029624">
+  <w:num w:numId="2" w16cid:durableId="2076196160">
     <w:abstractNumId w:val="21"/>
   </w:num>
-  <w:num w:numId="3" w16cid:durableId="1455561435">
+  <w:num w:numId="3" w16cid:durableId="472262534">
     <w:abstractNumId w:val="9"/>
   </w:num>
-  <w:num w:numId="4" w16cid:durableId="969361325">
+  <w:num w:numId="4" w16cid:durableId="262417286">
     <w:abstractNumId w:val="10"/>
   </w:num>
-  <w:num w:numId="5" w16cid:durableId="1392191659">
+  <w:num w:numId="5" w16cid:durableId="956059503">
     <w:abstractNumId w:val="5"/>
   </w:num>
-  <w:num w:numId="6" w16cid:durableId="1148941936">
+  <w:num w:numId="6" w16cid:durableId="1120338990">
     <w:abstractNumId w:val="22"/>
   </w:num>
-  <w:num w:numId="7" w16cid:durableId="1922832041">
+  <w:num w:numId="7" w16cid:durableId="1389652250">
     <w:abstractNumId w:val="15"/>
   </w:num>
-  <w:num w:numId="8" w16cid:durableId="1779063377">
+  <w:num w:numId="8" w16cid:durableId="812914062">
     <w:abstractNumId w:val="11"/>
   </w:num>
-  <w:num w:numId="9" w16cid:durableId="139737340">
+  <w:num w:numId="9" w16cid:durableId="39867322">
     <w:abstractNumId w:val="19"/>
   </w:num>
-  <w:num w:numId="10" w16cid:durableId="495389882">
+  <w:num w:numId="10" w16cid:durableId="1671250956">
     <w:abstractNumId w:val="40"/>
   </w:num>
-  <w:num w:numId="11" w16cid:durableId="1834444027">
+  <w:num w:numId="11" w16cid:durableId="697583260">
     <w:abstractNumId w:val="35"/>
     <w:lvlOverride w:ilvl="0">
       <w:startOverride w:val="1"/>
@@ -18026,34 +18122,34 @@
       <w:startOverride w:val="1"/>
     </w:lvlOverride>
   </w:num>
-  <w:num w:numId="12" w16cid:durableId="1896575001">
+  <w:num w:numId="12" w16cid:durableId="1619606609">
     <w:abstractNumId w:val="20"/>
   </w:num>
-  <w:num w:numId="13" w16cid:durableId="1737513628">
+  <w:num w:numId="13" w16cid:durableId="678772576">
     <w:abstractNumId w:val="4"/>
   </w:num>
-  <w:num w:numId="14" w16cid:durableId="509952846">
+  <w:num w:numId="14" w16cid:durableId="1536502540">
     <w:abstractNumId w:val="7"/>
   </w:num>
-  <w:num w:numId="15" w16cid:durableId="1333025190">
+  <w:num w:numId="15" w16cid:durableId="1747536197">
     <w:abstractNumId w:val="8"/>
   </w:num>
-  <w:num w:numId="16" w16cid:durableId="1675263242">
+  <w:num w:numId="16" w16cid:durableId="1300915336">
     <w:abstractNumId w:val="20"/>
   </w:num>
-  <w:num w:numId="17" w16cid:durableId="1662349193">
+  <w:num w:numId="17" w16cid:durableId="719280399">
     <w:abstractNumId w:val="6"/>
   </w:num>
-  <w:num w:numId="18" w16cid:durableId="745810248">
+  <w:num w:numId="18" w16cid:durableId="1471937">
     <w:abstractNumId w:val="29"/>
   </w:num>
-  <w:num w:numId="19" w16cid:durableId="1442072783">
+  <w:num w:numId="19" w16cid:durableId="91976746">
     <w:abstractNumId w:val="16"/>
   </w:num>
-  <w:num w:numId="20" w16cid:durableId="244918945">
+  <w:num w:numId="20" w16cid:durableId="581723099">
     <w:abstractNumId w:val="38"/>
   </w:num>
-  <w:num w:numId="21" w16cid:durableId="985279441">
+  <w:num w:numId="21" w16cid:durableId="1193611017">
     <w:abstractNumId w:val="24"/>
     <w:lvlOverride w:ilvl="0"/>
     <w:lvlOverride w:ilvl="1">
@@ -18081,7 +18177,7 @@
       <w:startOverride w:val="1"/>
     </w:lvlOverride>
   </w:num>
-  <w:num w:numId="22" w16cid:durableId="2028754336">
+  <w:num w:numId="22" w16cid:durableId="1970670452">
     <w:abstractNumId w:val="17"/>
     <w:lvlOverride w:ilvl="0"/>
     <w:lvlOverride w:ilvl="1">
@@ -18109,7 +18205,7 @@
       <w:startOverride w:val="1"/>
     </w:lvlOverride>
   </w:num>
-  <w:num w:numId="23" w16cid:durableId="972178329">
+  <w:num w:numId="23" w16cid:durableId="1067806530">
     <w:abstractNumId w:val="32"/>
     <w:lvlOverride w:ilvl="0"/>
     <w:lvlOverride w:ilvl="1">
@@ -18137,19 +18233,19 @@
       <w:startOverride w:val="1"/>
     </w:lvlOverride>
   </w:num>
-  <w:num w:numId="24" w16cid:durableId="232938565">
+  <w:num w:numId="24" w16cid:durableId="879170506">
     <w:abstractNumId w:val="37"/>
   </w:num>
-  <w:num w:numId="25" w16cid:durableId="2030837851">
+  <w:num w:numId="25" w16cid:durableId="2009169259">
     <w:abstractNumId w:val="3"/>
   </w:num>
-  <w:num w:numId="26" w16cid:durableId="525754460">
+  <w:num w:numId="26" w16cid:durableId="1025863689">
     <w:abstractNumId w:val="23"/>
   </w:num>
-  <w:num w:numId="27" w16cid:durableId="732117247">
+  <w:num w:numId="27" w16cid:durableId="1429502460">
     <w:abstractNumId w:val="1"/>
   </w:num>
-  <w:num w:numId="28" w16cid:durableId="903564482">
+  <w:num w:numId="28" w16cid:durableId="754672403">
     <w:abstractNumId w:val="26"/>
     <w:lvlOverride w:ilvl="0"/>
     <w:lvlOverride w:ilvl="1">
@@ -18177,7 +18273,7 @@
       <w:startOverride w:val="1"/>
     </w:lvlOverride>
   </w:num>
-  <w:num w:numId="29" w16cid:durableId="50009371">
+  <w:num w:numId="29" w16cid:durableId="808206248">
     <w:abstractNumId w:val="12"/>
     <w:lvlOverride w:ilvl="0"/>
     <w:lvlOverride w:ilvl="1">
@@ -18205,7 +18301,7 @@
       <w:startOverride w:val="1"/>
     </w:lvlOverride>
   </w:num>
-  <w:num w:numId="30" w16cid:durableId="153037983">
+  <w:num w:numId="30" w16cid:durableId="1910379953">
     <w:abstractNumId w:val="18"/>
     <w:lvlOverride w:ilvl="0"/>
     <w:lvlOverride w:ilvl="1">
@@ -18233,7 +18329,7 @@
       <w:startOverride w:val="1"/>
     </w:lvlOverride>
   </w:num>
-  <w:num w:numId="31" w16cid:durableId="310257117">
+  <w:num w:numId="31" w16cid:durableId="1695695494">
     <w:abstractNumId w:val="36"/>
     <w:lvlOverride w:ilvl="0"/>
     <w:lvlOverride w:ilvl="1">
@@ -18261,7 +18357,7 @@
       <w:startOverride w:val="1"/>
     </w:lvlOverride>
   </w:num>
-  <w:num w:numId="32" w16cid:durableId="718476860">
+  <w:num w:numId="32" w16cid:durableId="917522511">
     <w:abstractNumId w:val="28"/>
     <w:lvlOverride w:ilvl="0">
       <w:startOverride w:val="1"/>
@@ -18291,7 +18387,7 @@
       <w:startOverride w:val="1"/>
     </w:lvlOverride>
   </w:num>
-  <w:num w:numId="33" w16cid:durableId="588469128">
+  <w:num w:numId="33" w16cid:durableId="2097480843">
     <w:abstractNumId w:val="30"/>
     <w:lvlOverride w:ilvl="0">
       <w:startOverride w:val="1"/>
@@ -18321,7 +18417,7 @@
       <w:startOverride w:val="1"/>
     </w:lvlOverride>
   </w:num>
-  <w:num w:numId="34" w16cid:durableId="1146749894">
+  <w:num w:numId="34" w16cid:durableId="620915416">
     <w:abstractNumId w:val="39"/>
     <w:lvlOverride w:ilvl="0">
       <w:startOverride w:val="1"/>
@@ -18351,7 +18447,7 @@
       <w:startOverride w:val="1"/>
     </w:lvlOverride>
   </w:num>
-  <w:num w:numId="35" w16cid:durableId="703753216">
+  <w:num w:numId="35" w16cid:durableId="442193603">
     <w:abstractNumId w:val="2"/>
     <w:lvlOverride w:ilvl="0">
       <w:startOverride w:val="1"/>
@@ -18381,13 +18477,13 @@
       <w:startOverride w:val="1"/>
     </w:lvlOverride>
   </w:num>
-  <w:num w:numId="36" w16cid:durableId="1329091794">
+  <w:num w:numId="36" w16cid:durableId="1995453333">
     <w:abstractNumId w:val="2"/>
   </w:num>
-  <w:num w:numId="37" w16cid:durableId="1548762568">
+  <w:num w:numId="37" w16cid:durableId="422382268">
     <w:abstractNumId w:val="34"/>
   </w:num>
-  <w:num w:numId="38" w16cid:durableId="1051072062">
+  <w:num w:numId="38" w16cid:durableId="240339407">
     <w:abstractNumId w:val="14"/>
     <w:lvlOverride w:ilvl="0">
       <w:startOverride w:val="1"/>
@@ -18417,19 +18513,19 @@
       <w:startOverride w:val="1"/>
     </w:lvlOverride>
   </w:num>
-  <w:num w:numId="39" w16cid:durableId="2088843495">
+  <w:num w:numId="39" w16cid:durableId="679041660">
     <w:abstractNumId w:val="0"/>
   </w:num>
-  <w:num w:numId="40" w16cid:durableId="468282297">
+  <w:num w:numId="40" w16cid:durableId="1085884238">
     <w:abstractNumId w:val="27"/>
   </w:num>
-  <w:num w:numId="41" w16cid:durableId="1784373275">
+  <w:num w:numId="41" w16cid:durableId="1615818929">
     <w:abstractNumId w:val="25"/>
   </w:num>
-  <w:num w:numId="42" w16cid:durableId="1889145758">
+  <w:num w:numId="42" w16cid:durableId="1531408827">
     <w:abstractNumId w:val="33"/>
   </w:num>
-  <w:num w:numId="43" w16cid:durableId="580527022">
+  <w:num w:numId="43" w16cid:durableId="688871355">
     <w:abstractNumId w:val="13"/>
   </w:num>
 </w:numbering>
@@ -18552,7 +18648,6 @@
     <w:lsdException w:name="HTML Sample" w:semiHidden="1" w:unhideWhenUsed="1"/>
     <w:lsdException w:name="HTML Typewriter" w:semiHidden="1" w:unhideWhenUsed="1"/>
     <w:lsdException w:name="HTML Variable" w:semiHidden="1" w:unhideWhenUsed="1"/>
-    <w:lsdException w:name="Normal Table" w:semiHidden="1" w:unhideWhenUsed="1"/>
     <w:lsdException w:name="annotation subject" w:semiHidden="1" w:unhideWhenUsed="1"/>
     <w:lsdException w:name="No List" w:semiHidden="1" w:unhideWhenUsed="1"/>
     <w:lsdException w:name="Outline List 1" w:semiHidden="1" w:unhideWhenUsed="1"/>
@@ -18595,11 +18690,8 @@
     <w:lsdException w:name="Table Contemporary" w:semiHidden="1" w:unhideWhenUsed="1"/>
     <w:lsdException w:name="Table Elegant" w:semiHidden="1" w:unhideWhenUsed="1"/>
     <w:lsdException w:name="Table Professional" w:semiHidden="1" w:unhideWhenUsed="1"/>
-    <w:lsdException w:name="Table Subtle 1" w:semiHidden="1" w:unhideWhenUsed="1"/>
     <w:lsdException w:name="Table Subtle 2" w:semiHidden="1" w:unhideWhenUsed="1"/>
     <w:lsdException w:name="Table Web 1" w:semiHidden="1" w:unhideWhenUsed="1"/>
-    <w:lsdException w:name="Table Web 2" w:semiHidden="1" w:unhideWhenUsed="1"/>
-    <w:lsdException w:name="Table Web 3" w:semiHidden="1" w:unhideWhenUsed="1"/>
     <w:lsdException w:name="Balloon Text" w:semiHidden="1" w:unhideWhenUsed="1"/>
     <w:lsdException w:name="Table Grid" w:locked="1" w:uiPriority="0"/>
     <w:lsdException w:name="Table Theme" w:semiHidden="1" w:unhideWhenUsed="1"/>
@@ -19672,7 +19764,7 @@
 </file>
 
 <file path=customXml/itemProps1.xml><?xml version="1.0" encoding="utf-8"?>
-<ds:datastoreItem xmlns:ds="http://schemas.openxmlformats.org/officeDocument/2006/customXml" ds:itemID="{337D2DA0-A227-488A-A8C6-E290853D2144}">
+<ds:datastoreItem xmlns:ds="http://schemas.openxmlformats.org/officeDocument/2006/customXml" ds:itemID="{34427837-A434-4F1E-8C75-D7E3137B05CE}">
   <ds:schemaRefs>
     <ds:schemaRef ds:uri="http://schemas.openxmlformats.org/officeDocument/2006/bibliography"/>
   </ds:schemaRefs>

</xml_diff>